<commit_message>
random choose fixation duration
</commit_message>
<xml_diff>
--- a/4_Reports/SPE_TaskRelevance_pilot_results_6_subjects.docx
+++ b/4_Reports/SPE_TaskRelevance_pilot_results_6_subjects.docx
@@ -4,7 +4,7 @@
   <w:body>
     <w:p>
       <w:pPr>
-        <w:ind w:firstLine="560"/>
+        <w:ind w:firstLineChars="0" w:firstLine="0"/>
         <w:jc w:val="center"/>
         <w:rPr>
           <w:rFonts w:ascii="Times New Roman" w:eastAsia="宋体" w:hAnsi="Times New Roman" w:cs="Times New Roman"/>
@@ -18,7 +18,78 @@
           <w:sz w:val="28"/>
           <w:szCs w:val="28"/>
         </w:rPr>
-        <w:t>预实验结果分析</w:t>
+        <w:t>实验</w:t>
+      </w:r>
+      <w:r>
+        <w:rPr>
+          <w:rFonts w:ascii="Times New Roman" w:eastAsia="宋体" w:hAnsi="Times New Roman" w:cs="Times New Roman"/>
+          <w:sz w:val="28"/>
+          <w:szCs w:val="28"/>
+        </w:rPr>
+        <w:t>1</w:t>
+      </w:r>
+      <w:r>
+        <w:rPr>
+          <w:rFonts w:ascii="Times New Roman" w:eastAsia="宋体" w:hAnsi="Times New Roman" w:cs="Times New Roman"/>
+          <w:sz w:val="28"/>
+          <w:szCs w:val="28"/>
+        </w:rPr>
+        <w:t>：任务目标对自我优势效应的影响</w:t>
+      </w:r>
+      <w:r>
+        <w:rPr>
+          <w:rFonts w:ascii="Times New Roman" w:eastAsia="宋体" w:hAnsi="Times New Roman" w:cs="Times New Roman"/>
+          <w:sz w:val="28"/>
+          <w:szCs w:val="28"/>
+        </w:rPr>
+        <w:t xml:space="preserve"> </w:t>
+      </w:r>
+      <w:r>
+        <w:rPr>
+          <w:rFonts w:ascii="Times New Roman" w:eastAsia="宋体" w:hAnsi="Times New Roman" w:cs="Times New Roman"/>
+          <w:sz w:val="28"/>
+          <w:szCs w:val="28"/>
+        </w:rPr>
+        <w:t>预实验结果</w:t>
+      </w:r>
+    </w:p>
+    <w:p>
+      <w:pPr>
+        <w:ind w:firstLineChars="0" w:firstLine="0"/>
+        <w:rPr>
+          <w:rFonts w:ascii="Times New Roman" w:eastAsia="宋体" w:hAnsi="Times New Roman" w:cs="Times New Roman"/>
+          <w:sz w:val="24"/>
+          <w:szCs w:val="24"/>
+        </w:rPr>
+      </w:pPr>
+      <w:r>
+        <w:rPr>
+          <w:rFonts w:ascii="Times New Roman" w:eastAsia="宋体" w:hAnsi="Times New Roman" w:cs="Times New Roman"/>
+          <w:sz w:val="24"/>
+          <w:szCs w:val="24"/>
+        </w:rPr>
+        <w:t>方法</w:t>
+      </w:r>
+    </w:p>
+    <w:p>
+      <w:pPr>
+        <w:pStyle w:val="a9"/>
+        <w:numPr>
+          <w:ilvl w:val="0"/>
+          <w:numId w:val="1"/>
+        </w:numPr>
+        <w:ind w:firstLineChars="0"/>
+        <w:rPr>
+          <w:rFonts w:ascii="Times New Roman" w:eastAsia="宋体" w:hAnsi="Times New Roman" w:cs="Times New Roman"/>
+          <w:szCs w:val="21"/>
+        </w:rPr>
+      </w:pPr>
+      <w:r>
+        <w:rPr>
+          <w:rFonts w:ascii="Times New Roman" w:eastAsia="宋体" w:hAnsi="Times New Roman" w:cs="Times New Roman"/>
+          <w:szCs w:val="21"/>
+        </w:rPr>
+        <w:t>被试</w:t>
       </w:r>
     </w:p>
     <w:p>
@@ -34,7 +105,2823 @@
           <w:rFonts w:ascii="Times New Roman" w:eastAsia="宋体" w:hAnsi="Times New Roman" w:cs="Times New Roman"/>
           <w:szCs w:val="21"/>
         </w:rPr>
-        <w:t>预实验中各实验条件的平均反应时</w:t>
+        <w:t>实验</w:t>
+      </w:r>
+      <w:r>
+        <w:rPr>
+          <w:rFonts w:ascii="Times New Roman" w:eastAsia="宋体" w:hAnsi="Times New Roman" w:cs="Times New Roman"/>
+          <w:szCs w:val="21"/>
+        </w:rPr>
+        <w:t>1</w:t>
+      </w:r>
+      <w:r>
+        <w:rPr>
+          <w:rFonts w:ascii="Times New Roman" w:eastAsia="宋体" w:hAnsi="Times New Roman" w:cs="Times New Roman"/>
+          <w:szCs w:val="21"/>
+        </w:rPr>
+        <w:t>采用</w:t>
+      </w:r>
+      <w:r>
+        <w:rPr>
+          <w:rFonts w:ascii="Times New Roman" w:eastAsia="宋体" w:hAnsi="Times New Roman" w:cs="Times New Roman"/>
+          <w:szCs w:val="21"/>
+        </w:rPr>
+        <w:t>3</w:t>
+      </w:r>
+      <w:r>
+        <w:rPr>
+          <w:rFonts w:ascii="Times New Roman" w:eastAsia="宋体" w:hAnsi="Times New Roman" w:cs="Times New Roman"/>
+          <w:szCs w:val="21"/>
+        </w:rPr>
+        <w:t>（</w:t>
+      </w:r>
+      <w:r>
+        <w:rPr>
+          <w:rFonts w:ascii="Times New Roman" w:eastAsia="宋体" w:hAnsi="Times New Roman" w:cs="Times New Roman"/>
+          <w:szCs w:val="21"/>
+        </w:rPr>
+        <w:t>加工优先级</w:t>
+      </w:r>
+      <w:r>
+        <w:rPr>
+          <w:rFonts w:ascii="Times New Roman" w:eastAsia="宋体" w:hAnsi="Times New Roman" w:cs="Times New Roman"/>
+          <w:szCs w:val="21"/>
+        </w:rPr>
+        <w:t>：自我优先、朋友优先、生人优先）</w:t>
+      </w:r>
+      <w:r>
+        <w:rPr>
+          <w:rFonts w:ascii="Times New Roman" w:eastAsia="宋体" w:hAnsi="Times New Roman" w:cs="Times New Roman"/>
+          <w:szCs w:val="21"/>
+        </w:rPr>
+        <w:t>×</w:t>
+      </w:r>
+      <w:r>
+        <w:rPr>
+          <w:rFonts w:ascii="Times New Roman" w:eastAsia="宋体" w:hAnsi="Times New Roman" w:cs="Times New Roman"/>
+          <w:szCs w:val="21"/>
+        </w:rPr>
+        <w:t>2</w:t>
+      </w:r>
+      <w:r>
+        <w:rPr>
+          <w:rFonts w:ascii="Times New Roman" w:eastAsia="宋体" w:hAnsi="Times New Roman" w:cs="Times New Roman"/>
+          <w:szCs w:val="21"/>
+        </w:rPr>
+        <w:t>（</w:t>
+      </w:r>
+      <w:r>
+        <w:rPr>
+          <w:rFonts w:ascii="Times New Roman" w:eastAsia="宋体" w:hAnsi="Times New Roman" w:cs="Times New Roman"/>
+          <w:szCs w:val="21"/>
+        </w:rPr>
+        <w:t>图形</w:t>
+      </w:r>
+      <w:r>
+        <w:rPr>
+          <w:rFonts w:ascii="Times New Roman" w:eastAsia="宋体" w:hAnsi="Times New Roman" w:cs="Times New Roman"/>
+          <w:szCs w:val="21"/>
+        </w:rPr>
+        <w:t>：</w:t>
+      </w:r>
+      <w:r>
+        <w:rPr>
+          <w:rFonts w:ascii="Times New Roman" w:eastAsia="宋体" w:hAnsi="Times New Roman" w:cs="Times New Roman"/>
+          <w:szCs w:val="21"/>
+        </w:rPr>
+        <w:t>目标图形、非目标</w:t>
+      </w:r>
+      <w:r>
+        <w:rPr>
+          <w:rFonts w:ascii="Times New Roman" w:eastAsia="宋体" w:hAnsi="Times New Roman" w:cs="Times New Roman"/>
+          <w:szCs w:val="21"/>
+        </w:rPr>
+        <w:t>图形）两因素混合实验设计，其中</w:t>
+      </w:r>
+      <w:r>
+        <w:rPr>
+          <w:rFonts w:ascii="Times New Roman" w:eastAsia="宋体" w:hAnsi="Times New Roman" w:cs="Times New Roman"/>
+          <w:szCs w:val="21"/>
+        </w:rPr>
+        <w:t>加工优先级</w:t>
+      </w:r>
+      <w:r>
+        <w:rPr>
+          <w:rFonts w:ascii="Times New Roman" w:eastAsia="宋体" w:hAnsi="Times New Roman" w:cs="Times New Roman"/>
+          <w:szCs w:val="21"/>
+        </w:rPr>
+        <w:t>是被试间变量，图形是被试内变量。实验</w:t>
+      </w:r>
+      <w:r>
+        <w:rPr>
+          <w:rFonts w:ascii="Times New Roman" w:eastAsia="宋体" w:hAnsi="Times New Roman" w:cs="Times New Roman"/>
+          <w:szCs w:val="21"/>
+        </w:rPr>
+        <w:t>1</w:t>
+      </w:r>
+      <w:r>
+        <w:rPr>
+          <w:rFonts w:ascii="Times New Roman" w:eastAsia="宋体" w:hAnsi="Times New Roman" w:cs="Times New Roman"/>
+          <w:szCs w:val="21"/>
+        </w:rPr>
+        <w:t>使用贝叶斯因子序列分析方法决定停止收集数据的时间，以平衡数据信息量与效率</w:t>
+      </w:r>
+      <w:r>
+        <w:rPr>
+          <w:rFonts w:ascii="Times New Roman" w:eastAsia="宋体" w:hAnsi="Times New Roman" w:cs="Times New Roman"/>
+          <w:szCs w:val="21"/>
+        </w:rPr>
+        <w:t>(</w:t>
+      </w:r>
+      <w:r>
+        <w:rPr>
+          <w:rFonts w:ascii="Times New Roman" w:eastAsia="宋体" w:hAnsi="Times New Roman" w:cs="Times New Roman"/>
+          <w:szCs w:val="21"/>
+        </w:rPr>
+        <w:t>郑元瑞</w:t>
+      </w:r>
+      <w:r>
+        <w:rPr>
+          <w:rFonts w:ascii="Times New Roman" w:eastAsia="宋体" w:hAnsi="Times New Roman" w:cs="Times New Roman"/>
+          <w:szCs w:val="21"/>
+        </w:rPr>
+        <w:t xml:space="preserve">, </w:t>
+      </w:r>
+      <w:r>
+        <w:rPr>
+          <w:rFonts w:ascii="Times New Roman" w:eastAsia="宋体" w:hAnsi="Times New Roman" w:cs="Times New Roman"/>
+          <w:szCs w:val="21"/>
+        </w:rPr>
+        <w:t>胡传鹏</w:t>
+      </w:r>
+      <w:r>
+        <w:rPr>
+          <w:rFonts w:ascii="Times New Roman" w:eastAsia="宋体" w:hAnsi="Times New Roman" w:cs="Times New Roman"/>
+          <w:szCs w:val="21"/>
+        </w:rPr>
+        <w:t>, 2024)</w:t>
+      </w:r>
+      <w:r>
+        <w:rPr>
+          <w:rFonts w:ascii="Times New Roman" w:eastAsia="宋体" w:hAnsi="Times New Roman" w:cs="Times New Roman"/>
+          <w:szCs w:val="21"/>
+        </w:rPr>
+        <w:t>。将正确试次反应时的结果作为贝叶斯因子序列分析中的关键</w:t>
+      </w:r>
+      <w:r>
+        <w:rPr>
+          <w:rFonts w:ascii="Times New Roman" w:eastAsia="宋体" w:hAnsi="Times New Roman" w:cs="Times New Roman"/>
+          <w:szCs w:val="21"/>
+        </w:rPr>
+        <w:t>指标</w:t>
+      </w:r>
+      <w:r>
+        <w:rPr>
+          <w:rFonts w:ascii="Times New Roman" w:eastAsia="宋体" w:hAnsi="Times New Roman" w:cs="Times New Roman"/>
+          <w:szCs w:val="21"/>
+        </w:rPr>
+        <w:t>。重点关注贝叶斯重复测量方差分析中</w:t>
+      </w:r>
+      <w:r>
+        <w:rPr>
+          <w:rFonts w:ascii="Times New Roman" w:eastAsia="宋体" w:hAnsi="Times New Roman" w:cs="Times New Roman"/>
+          <w:szCs w:val="21"/>
+        </w:rPr>
+        <w:t>加工优先级</w:t>
+      </w:r>
+      <w:r>
+        <w:rPr>
+          <w:rFonts w:ascii="Times New Roman" w:eastAsia="宋体" w:hAnsi="Times New Roman" w:cs="Times New Roman"/>
+          <w:szCs w:val="21"/>
+        </w:rPr>
+        <w:t>与图形的交互作用。确定停止收集数据的</w:t>
+      </w:r>
+      <w:r>
+        <w:rPr>
+          <w:rFonts w:ascii="Times New Roman" w:eastAsia="宋体" w:hAnsi="Times New Roman" w:cs="Times New Roman"/>
+          <w:szCs w:val="21"/>
+        </w:rPr>
+        <w:t>BF</w:t>
+      </w:r>
+      <w:r>
+        <w:rPr>
+          <w:rFonts w:ascii="Times New Roman" w:eastAsia="宋体" w:hAnsi="Times New Roman" w:cs="Times New Roman"/>
+          <w:szCs w:val="21"/>
+        </w:rPr>
+        <w:t>阈值为</w:t>
+      </w:r>
+      <w:r>
+        <w:rPr>
+          <w:rFonts w:ascii="Times New Roman" w:eastAsia="宋体" w:hAnsi="Times New Roman" w:cs="Times New Roman"/>
+          <w:szCs w:val="21"/>
+        </w:rPr>
+        <w:t>10</w:t>
+      </w:r>
+      <w:r>
+        <w:rPr>
+          <w:rFonts w:ascii="Times New Roman" w:eastAsia="宋体" w:hAnsi="Times New Roman" w:cs="Times New Roman"/>
+          <w:szCs w:val="21"/>
+        </w:rPr>
+        <w:t>或</w:t>
+      </w:r>
+      <w:r>
+        <w:rPr>
+          <w:rFonts w:ascii="Times New Roman" w:eastAsia="宋体" w:hAnsi="Times New Roman" w:cs="Times New Roman"/>
+          <w:szCs w:val="21"/>
+        </w:rPr>
+        <w:t>1/10</w:t>
+      </w:r>
+      <w:r>
+        <w:rPr>
+          <w:rFonts w:ascii="Times New Roman" w:eastAsia="宋体" w:hAnsi="Times New Roman" w:cs="Times New Roman"/>
+          <w:szCs w:val="21"/>
+        </w:rPr>
+        <w:t>。当</w:t>
+      </w:r>
+      <w:r>
+        <w:rPr>
+          <w:rFonts w:ascii="Times New Roman" w:eastAsia="宋体" w:hAnsi="Times New Roman" w:cs="Times New Roman"/>
+          <w:szCs w:val="21"/>
+        </w:rPr>
+        <w:t xml:space="preserve"> BF10</w:t>
+      </w:r>
+      <w:r>
+        <w:rPr>
+          <w:rFonts w:ascii="Times New Roman" w:eastAsia="宋体" w:hAnsi="Times New Roman" w:cs="Times New Roman"/>
+          <w:szCs w:val="21"/>
+        </w:rPr>
+        <w:t>大于</w:t>
+      </w:r>
+      <w:r>
+        <w:rPr>
+          <w:rFonts w:ascii="Times New Roman" w:eastAsia="宋体" w:hAnsi="Times New Roman" w:cs="Times New Roman"/>
+          <w:szCs w:val="21"/>
+        </w:rPr>
+        <w:t>10</w:t>
+      </w:r>
+      <w:r>
+        <w:rPr>
+          <w:rFonts w:ascii="Times New Roman" w:eastAsia="宋体" w:hAnsi="Times New Roman" w:cs="Times New Roman"/>
+          <w:szCs w:val="21"/>
+        </w:rPr>
+        <w:t>时，则认为有较强的证据支持备择假设，可以停止收集数据；当</w:t>
+      </w:r>
+      <w:r>
+        <w:rPr>
+          <w:rFonts w:ascii="Times New Roman" w:eastAsia="宋体" w:hAnsi="Times New Roman" w:cs="Times New Roman"/>
+          <w:szCs w:val="21"/>
+        </w:rPr>
+        <w:t>BF10</w:t>
+      </w:r>
+      <w:r>
+        <w:rPr>
+          <w:rFonts w:ascii="Times New Roman" w:eastAsia="宋体" w:hAnsi="Times New Roman" w:cs="Times New Roman"/>
+          <w:szCs w:val="21"/>
+        </w:rPr>
+        <w:t>小于</w:t>
+      </w:r>
+      <w:r>
+        <w:rPr>
+          <w:rFonts w:ascii="Times New Roman" w:eastAsia="宋体" w:hAnsi="Times New Roman" w:cs="Times New Roman"/>
+          <w:szCs w:val="21"/>
+        </w:rPr>
+        <w:t>1/10</w:t>
+      </w:r>
+      <w:r>
+        <w:rPr>
+          <w:rFonts w:ascii="Times New Roman" w:eastAsia="宋体" w:hAnsi="Times New Roman" w:cs="Times New Roman"/>
+          <w:szCs w:val="21"/>
+        </w:rPr>
+        <w:t>时，则认为有较强的证据支持原假设，可以停止收集数据</w:t>
+      </w:r>
+      <w:r>
+        <w:rPr>
+          <w:rFonts w:ascii="Times New Roman" w:eastAsia="宋体" w:hAnsi="Times New Roman" w:cs="Times New Roman"/>
+          <w:szCs w:val="21"/>
+        </w:rPr>
+        <w:t>(</w:t>
+      </w:r>
+      <w:r>
+        <w:rPr>
+          <w:rFonts w:ascii="Times New Roman" w:eastAsia="宋体" w:hAnsi="Times New Roman" w:cs="Times New Roman"/>
+          <w:szCs w:val="21"/>
+        </w:rPr>
+        <w:t>胡传鹏等</w:t>
+      </w:r>
+      <w:r>
+        <w:rPr>
+          <w:rFonts w:ascii="Times New Roman" w:eastAsia="宋体" w:hAnsi="Times New Roman" w:cs="Times New Roman"/>
+          <w:szCs w:val="21"/>
+        </w:rPr>
+        <w:t>, 2018)</w:t>
+      </w:r>
+      <w:r>
+        <w:rPr>
+          <w:rFonts w:ascii="Times New Roman" w:eastAsia="宋体" w:hAnsi="Times New Roman" w:cs="Times New Roman"/>
+          <w:szCs w:val="21"/>
+        </w:rPr>
+        <w:t>。最小样本量为每个实验条件</w:t>
+      </w:r>
+      <w:r>
+        <w:rPr>
+          <w:rFonts w:ascii="Times New Roman" w:eastAsia="宋体" w:hAnsi="Times New Roman" w:cs="Times New Roman"/>
+          <w:szCs w:val="21"/>
+        </w:rPr>
+        <w:t>12</w:t>
+      </w:r>
+      <w:r>
+        <w:rPr>
+          <w:rFonts w:ascii="Times New Roman" w:eastAsia="宋体" w:hAnsi="Times New Roman" w:cs="Times New Roman"/>
+          <w:szCs w:val="21"/>
+        </w:rPr>
+        <w:t>人，最大样本量为每个实验条件</w:t>
+      </w:r>
+      <w:r>
+        <w:rPr>
+          <w:rFonts w:ascii="Times New Roman" w:eastAsia="宋体" w:hAnsi="Times New Roman" w:cs="Times New Roman"/>
+          <w:szCs w:val="21"/>
+        </w:rPr>
+        <w:t>50</w:t>
+      </w:r>
+      <w:r>
+        <w:rPr>
+          <w:rFonts w:ascii="Times New Roman" w:eastAsia="宋体" w:hAnsi="Times New Roman" w:cs="Times New Roman"/>
+          <w:szCs w:val="21"/>
+        </w:rPr>
+        <w:t>人。</w:t>
+      </w:r>
+    </w:p>
+    <w:p>
+      <w:pPr>
+        <w:pStyle w:val="a9"/>
+        <w:numPr>
+          <w:ilvl w:val="0"/>
+          <w:numId w:val="1"/>
+        </w:numPr>
+        <w:ind w:firstLineChars="0"/>
+        <w:rPr>
+          <w:rFonts w:ascii="Times New Roman" w:eastAsia="宋体" w:hAnsi="Times New Roman" w:cs="Times New Roman"/>
+          <w:szCs w:val="21"/>
+        </w:rPr>
+      </w:pPr>
+      <w:r>
+        <w:rPr>
+          <w:rFonts w:ascii="Times New Roman" w:eastAsia="宋体" w:hAnsi="Times New Roman" w:cs="Times New Roman"/>
+          <w:szCs w:val="21"/>
+        </w:rPr>
+        <w:t>刺激</w:t>
+      </w:r>
+    </w:p>
+    <w:p>
+      <w:pPr>
+        <w:ind w:firstLine="420"/>
+        <w:rPr>
+          <w:rFonts w:ascii="Times New Roman" w:eastAsia="宋体" w:hAnsi="Times New Roman" w:cs="Times New Roman"/>
+          <w:szCs w:val="21"/>
+        </w:rPr>
+      </w:pPr>
+      <w:r>
+        <w:rPr>
+          <w:rFonts w:ascii="Times New Roman" w:eastAsia="宋体" w:hAnsi="Times New Roman" w:cs="Times New Roman"/>
+          <w:szCs w:val="21"/>
+        </w:rPr>
+        <w:t>实验</w:t>
+      </w:r>
+      <w:r>
+        <w:rPr>
+          <w:rFonts w:ascii="Times New Roman" w:eastAsia="宋体" w:hAnsi="Times New Roman" w:cs="Times New Roman"/>
+          <w:szCs w:val="21"/>
+        </w:rPr>
+        <w:t xml:space="preserve"> 1 </w:t>
+      </w:r>
+      <w:r>
+        <w:rPr>
+          <w:rFonts w:ascii="Times New Roman" w:eastAsia="宋体" w:hAnsi="Times New Roman" w:cs="Times New Roman"/>
+          <w:szCs w:val="21"/>
+        </w:rPr>
+        <w:t>的实验程序采用</w:t>
+      </w:r>
+      <w:r>
+        <w:rPr>
+          <w:rFonts w:ascii="Times New Roman" w:eastAsia="宋体" w:hAnsi="Times New Roman" w:cs="Times New Roman"/>
+          <w:szCs w:val="21"/>
+        </w:rPr>
+        <w:t xml:space="preserve"> </w:t>
+      </w:r>
+      <w:proofErr w:type="spellStart"/>
+      <w:r>
+        <w:rPr>
+          <w:rFonts w:ascii="Times New Roman" w:eastAsia="宋体" w:hAnsi="Times New Roman" w:cs="Times New Roman"/>
+          <w:szCs w:val="21"/>
+        </w:rPr>
+        <w:t>jsPsych</w:t>
+      </w:r>
+      <w:proofErr w:type="spellEnd"/>
+      <w:r>
+        <w:rPr>
+          <w:rFonts w:ascii="Times New Roman" w:eastAsia="宋体" w:hAnsi="Times New Roman" w:cs="Times New Roman"/>
+          <w:szCs w:val="21"/>
+        </w:rPr>
+        <w:t xml:space="preserve"> </w:t>
+      </w:r>
+      <w:r>
+        <w:rPr>
+          <w:rFonts w:ascii="Times New Roman" w:eastAsia="宋体" w:hAnsi="Times New Roman" w:cs="Times New Roman"/>
+          <w:szCs w:val="21"/>
+        </w:rPr>
+        <w:t>编制完成。</w:t>
+      </w:r>
+      <w:proofErr w:type="spellStart"/>
+      <w:r>
+        <w:rPr>
+          <w:rFonts w:ascii="Times New Roman" w:eastAsia="宋体" w:hAnsi="Times New Roman" w:cs="Times New Roman"/>
+          <w:szCs w:val="21"/>
+        </w:rPr>
+        <w:t>jsPsych</w:t>
+      </w:r>
+      <w:proofErr w:type="spellEnd"/>
+      <w:r>
+        <w:rPr>
+          <w:rFonts w:ascii="Times New Roman" w:eastAsia="宋体" w:hAnsi="Times New Roman" w:cs="Times New Roman"/>
+          <w:szCs w:val="21"/>
+        </w:rPr>
+        <w:t>是一个开源的，基于</w:t>
+      </w:r>
+      <w:r>
+        <w:rPr>
+          <w:rFonts w:ascii="Times New Roman" w:eastAsia="宋体" w:hAnsi="Times New Roman" w:cs="Times New Roman"/>
+          <w:szCs w:val="21"/>
+        </w:rPr>
+        <w:t xml:space="preserve"> JavaScript </w:t>
+      </w:r>
+      <w:r>
+        <w:rPr>
+          <w:rFonts w:ascii="Times New Roman" w:eastAsia="宋体" w:hAnsi="Times New Roman" w:cs="Times New Roman"/>
+          <w:szCs w:val="21"/>
+        </w:rPr>
+        <w:t>编写的函数库，用于创建在网页中运行的行为实验。实验中所有刺激在灰色背景下呈现。图片刺激选自</w:t>
+      </w:r>
+      <w:r>
+        <w:rPr>
+          <w:rFonts w:ascii="Times New Roman" w:eastAsia="宋体" w:hAnsi="Times New Roman" w:cs="Times New Roman"/>
+          <w:szCs w:val="21"/>
+        </w:rPr>
+        <w:t>ALICE</w:t>
+      </w:r>
+      <w:r>
+        <w:rPr>
+          <w:rFonts w:ascii="Times New Roman" w:eastAsia="宋体" w:hAnsi="Times New Roman" w:cs="Times New Roman"/>
+          <w:szCs w:val="21"/>
+        </w:rPr>
+        <w:t>数据库，具备新颖性与复杂性</w:t>
+      </w:r>
+      <w:r>
+        <w:rPr>
+          <w:rFonts w:ascii="Times New Roman" w:eastAsia="宋体" w:hAnsi="Times New Roman" w:cs="Times New Roman"/>
+          <w:szCs w:val="21"/>
+        </w:rPr>
+        <w:t>(Xu et al., 2024)</w:t>
+      </w:r>
+      <w:r>
+        <w:rPr>
+          <w:rFonts w:ascii="Times New Roman" w:eastAsia="宋体" w:hAnsi="Times New Roman" w:cs="Times New Roman"/>
+          <w:szCs w:val="21"/>
+        </w:rPr>
+        <w:t>。根据</w:t>
+      </w:r>
+      <w:r>
+        <w:rPr>
+          <w:rFonts w:ascii="Times New Roman" w:eastAsia="宋体" w:hAnsi="Times New Roman" w:cs="Times New Roman"/>
+          <w:szCs w:val="21"/>
+        </w:rPr>
+        <w:t>Xu</w:t>
+      </w:r>
+      <w:r>
+        <w:rPr>
+          <w:rFonts w:ascii="Times New Roman" w:eastAsia="宋体" w:hAnsi="Times New Roman" w:cs="Times New Roman"/>
+          <w:szCs w:val="21"/>
+        </w:rPr>
+        <w:t>等提供的分层聚类分析树状图，选择各维度相似性最高的三张图片作为实验材料，</w:t>
+      </w:r>
+      <w:r>
+        <w:rPr>
+          <w:rFonts w:ascii="Times New Roman" w:eastAsia="宋体" w:hAnsi="Times New Roman" w:cs="Times New Roman"/>
+          <w:szCs w:val="21"/>
+        </w:rPr>
+        <w:t>确保刺激在除形状维度外的其他维度保持</w:t>
+      </w:r>
+      <w:r>
+        <w:rPr>
+          <w:rFonts w:ascii="Times New Roman" w:eastAsia="宋体" w:hAnsi="Times New Roman" w:cs="Times New Roman" w:hint="eastAsia"/>
+          <w:szCs w:val="21"/>
+        </w:rPr>
+        <w:t>相似</w:t>
+      </w:r>
+      <w:r>
+        <w:rPr>
+          <w:rFonts w:ascii="Times New Roman" w:eastAsia="宋体" w:hAnsi="Times New Roman" w:cs="Times New Roman"/>
+          <w:szCs w:val="21"/>
+        </w:rPr>
+        <w:t>。三张图片均经过</w:t>
+      </w:r>
+      <w:r>
+        <w:rPr>
+          <w:rFonts w:ascii="Times New Roman" w:eastAsia="宋体" w:hAnsi="Times New Roman" w:cs="Times New Roman"/>
+          <w:szCs w:val="21"/>
+        </w:rPr>
+        <w:t>同一</w:t>
+      </w:r>
+      <w:r>
+        <w:rPr>
+          <w:rFonts w:ascii="Times New Roman" w:eastAsia="宋体" w:hAnsi="Times New Roman" w:cs="Times New Roman"/>
+          <w:szCs w:val="21"/>
+        </w:rPr>
+        <w:t>灰度处理，图片视角为</w:t>
+      </w:r>
+      <w:r>
+        <w:rPr>
+          <w:rFonts w:ascii="Times New Roman" w:eastAsia="宋体" w:hAnsi="Times New Roman" w:cs="Times New Roman"/>
+          <w:szCs w:val="21"/>
+        </w:rPr>
+        <w:t>3.8°×3.8°</w:t>
+      </w:r>
+      <w:r>
+        <w:rPr>
+          <w:rFonts w:ascii="Times New Roman" w:eastAsia="宋体" w:hAnsi="Times New Roman" w:cs="Times New Roman"/>
+          <w:szCs w:val="21"/>
+        </w:rPr>
+        <w:t>，文字标签视角为</w:t>
+      </w:r>
+      <w:r>
+        <w:rPr>
+          <w:rFonts w:ascii="Times New Roman" w:eastAsia="宋体" w:hAnsi="Times New Roman" w:cs="Times New Roman"/>
+          <w:szCs w:val="21"/>
+        </w:rPr>
+        <w:t>3.6°×1.6°</w:t>
+      </w:r>
+      <w:r>
+        <w:rPr>
+          <w:rFonts w:ascii="Times New Roman" w:eastAsia="宋体" w:hAnsi="Times New Roman" w:cs="Times New Roman"/>
+          <w:szCs w:val="21"/>
+        </w:rPr>
+        <w:t>。为解决在线实验中视角的问题，本研究采用</w:t>
+      </w:r>
+      <w:r>
+        <w:rPr>
+          <w:rFonts w:ascii="Times New Roman" w:eastAsia="宋体" w:hAnsi="Times New Roman" w:cs="Times New Roman"/>
+          <w:szCs w:val="21"/>
+        </w:rPr>
+        <w:t xml:space="preserve"> Li </w:t>
+      </w:r>
+      <w:r>
+        <w:rPr>
+          <w:rFonts w:ascii="Times New Roman" w:eastAsia="宋体" w:hAnsi="Times New Roman" w:cs="Times New Roman"/>
+          <w:szCs w:val="21"/>
+        </w:rPr>
+        <w:t>等</w:t>
+      </w:r>
+      <w:r>
+        <w:rPr>
+          <w:rFonts w:ascii="Times New Roman" w:eastAsia="宋体" w:hAnsi="Times New Roman" w:cs="Times New Roman"/>
+          <w:szCs w:val="21"/>
+        </w:rPr>
+        <w:t>(2020)</w:t>
+      </w:r>
+      <w:r>
+        <w:rPr>
+          <w:rFonts w:ascii="Times New Roman" w:eastAsia="宋体" w:hAnsi="Times New Roman" w:cs="Times New Roman"/>
+          <w:szCs w:val="21"/>
+        </w:rPr>
+        <w:t>提出的使用银行卡片辅助测量被试和屏幕之间的距离，调整刺激呈现大小的方法，将</w:t>
+      </w:r>
+      <w:proofErr w:type="spellStart"/>
+      <w:r>
+        <w:rPr>
+          <w:rFonts w:ascii="Times New Roman" w:eastAsia="宋体" w:hAnsi="Times New Roman" w:cs="Times New Roman"/>
+          <w:szCs w:val="21"/>
+        </w:rPr>
+        <w:t>jsPsych</w:t>
+      </w:r>
+      <w:proofErr w:type="spellEnd"/>
+      <w:r>
+        <w:rPr>
+          <w:rFonts w:ascii="Times New Roman" w:eastAsia="宋体" w:hAnsi="Times New Roman" w:cs="Times New Roman"/>
+          <w:szCs w:val="21"/>
+        </w:rPr>
+        <w:t>的页面内容标准化。</w:t>
+      </w:r>
+    </w:p>
+    <w:p>
+      <w:pPr>
+        <w:pStyle w:val="a9"/>
+        <w:numPr>
+          <w:ilvl w:val="0"/>
+          <w:numId w:val="1"/>
+        </w:numPr>
+        <w:ind w:firstLineChars="0"/>
+        <w:rPr>
+          <w:rFonts w:ascii="Times New Roman" w:eastAsia="宋体" w:hAnsi="Times New Roman" w:cs="Times New Roman"/>
+          <w:szCs w:val="21"/>
+        </w:rPr>
+      </w:pPr>
+      <w:r>
+        <w:rPr>
+          <w:rFonts w:ascii="Times New Roman" w:eastAsia="宋体" w:hAnsi="Times New Roman" w:cs="Times New Roman"/>
+          <w:szCs w:val="21"/>
+        </w:rPr>
+        <w:t>程序</w:t>
+      </w:r>
+    </w:p>
+    <w:p>
+      <w:pPr>
+        <w:ind w:firstLine="420"/>
+        <w:rPr>
+          <w:rFonts w:ascii="Times New Roman" w:eastAsia="宋体" w:hAnsi="Times New Roman" w:cs="Times New Roman"/>
+          <w:szCs w:val="21"/>
+        </w:rPr>
+      </w:pPr>
+      <w:r>
+        <w:rPr>
+          <w:rFonts w:ascii="Times New Roman" w:eastAsia="宋体" w:hAnsi="Times New Roman" w:cs="Times New Roman"/>
+          <w:szCs w:val="21"/>
+        </w:rPr>
+        <w:t>实验</w:t>
+      </w:r>
+      <w:r>
+        <w:rPr>
+          <w:rFonts w:ascii="Times New Roman" w:eastAsia="宋体" w:hAnsi="Times New Roman" w:cs="Times New Roman"/>
+          <w:szCs w:val="21"/>
+        </w:rPr>
+        <w:t>1</w:t>
+      </w:r>
+      <w:r>
+        <w:rPr>
+          <w:rFonts w:ascii="Times New Roman" w:eastAsia="宋体" w:hAnsi="Times New Roman" w:cs="Times New Roman"/>
+          <w:szCs w:val="21"/>
+        </w:rPr>
+        <w:t>的程序分为知觉匹配任务与分类任务两个部分。第一部分，被试通过知觉匹配任务建立图形与标签的联结。在知觉匹配任务中，被试先学习三种图形与文字标签的关系，随后在测试阶段按</w:t>
+      </w:r>
+      <w:r>
+        <w:rPr>
+          <w:rFonts w:ascii="Times New Roman" w:eastAsia="宋体" w:hAnsi="Times New Roman" w:cs="Times New Roman"/>
+          <w:szCs w:val="21"/>
+        </w:rPr>
+        <w:t>F</w:t>
+      </w:r>
+      <w:r>
+        <w:rPr>
+          <w:rFonts w:ascii="Times New Roman" w:eastAsia="宋体" w:hAnsi="Times New Roman" w:cs="Times New Roman"/>
+          <w:szCs w:val="21"/>
+        </w:rPr>
+        <w:t>键或</w:t>
+      </w:r>
+      <w:r>
+        <w:rPr>
+          <w:rFonts w:ascii="Times New Roman" w:eastAsia="宋体" w:hAnsi="Times New Roman" w:cs="Times New Roman"/>
+          <w:szCs w:val="21"/>
+        </w:rPr>
+        <w:t>J</w:t>
+      </w:r>
+      <w:r>
+        <w:rPr>
+          <w:rFonts w:ascii="Times New Roman" w:eastAsia="宋体" w:hAnsi="Times New Roman" w:cs="Times New Roman"/>
+          <w:szCs w:val="21"/>
+        </w:rPr>
+        <w:t>键判断图形与标签是否匹配。第二部分是图形分类任务，被试需要根据指导语将图形分为两类，每位被试仅接受一种分类要求。当自我图形</w:t>
+      </w:r>
+      <w:r>
+        <w:rPr>
+          <w:rFonts w:ascii="Times New Roman" w:eastAsia="宋体" w:hAnsi="Times New Roman" w:cs="Times New Roman"/>
+          <w:szCs w:val="21"/>
+        </w:rPr>
+        <w:t>优先加工</w:t>
+      </w:r>
+      <w:r>
+        <w:rPr>
+          <w:rFonts w:ascii="Times New Roman" w:eastAsia="宋体" w:hAnsi="Times New Roman" w:cs="Times New Roman"/>
+          <w:szCs w:val="21"/>
+        </w:rPr>
+        <w:t>时，被试</w:t>
+      </w:r>
+      <w:r>
+        <w:rPr>
+          <w:rFonts w:ascii="Times New Roman" w:eastAsia="宋体" w:hAnsi="Times New Roman" w:cs="Times New Roman"/>
+          <w:szCs w:val="21"/>
+        </w:rPr>
+        <w:t>需要将</w:t>
+      </w:r>
+      <w:r>
+        <w:rPr>
+          <w:rFonts w:ascii="Times New Roman" w:eastAsia="宋体" w:hAnsi="Times New Roman" w:cs="Times New Roman"/>
+          <w:szCs w:val="21"/>
+        </w:rPr>
+        <w:t>图形分为自我与其他两类；</w:t>
+      </w:r>
+      <w:r>
+        <w:rPr>
+          <w:rFonts w:ascii="Times New Roman" w:eastAsia="宋体" w:hAnsi="Times New Roman" w:cs="Times New Roman"/>
+          <w:szCs w:val="21"/>
+        </w:rPr>
+        <w:t>当</w:t>
+      </w:r>
+      <w:r>
+        <w:rPr>
+          <w:rFonts w:ascii="Times New Roman" w:eastAsia="宋体" w:hAnsi="Times New Roman" w:cs="Times New Roman"/>
+          <w:szCs w:val="21"/>
+        </w:rPr>
+        <w:t>朋友</w:t>
+      </w:r>
+      <w:r>
+        <w:rPr>
+          <w:rFonts w:ascii="Times New Roman" w:eastAsia="宋体" w:hAnsi="Times New Roman" w:cs="Times New Roman"/>
+          <w:szCs w:val="21"/>
+        </w:rPr>
+        <w:t>图形优先加工时</w:t>
+      </w:r>
+      <w:r>
+        <w:rPr>
+          <w:rFonts w:ascii="Times New Roman" w:eastAsia="宋体" w:hAnsi="Times New Roman" w:cs="Times New Roman"/>
+          <w:szCs w:val="21"/>
+        </w:rPr>
+        <w:t>，被试</w:t>
+      </w:r>
+      <w:r>
+        <w:rPr>
+          <w:rFonts w:ascii="Times New Roman" w:eastAsia="宋体" w:hAnsi="Times New Roman" w:cs="Times New Roman"/>
+          <w:szCs w:val="21"/>
+        </w:rPr>
+        <w:t>需要将</w:t>
+      </w:r>
+      <w:r>
+        <w:rPr>
+          <w:rFonts w:ascii="Times New Roman" w:eastAsia="宋体" w:hAnsi="Times New Roman" w:cs="Times New Roman"/>
+          <w:szCs w:val="21"/>
+        </w:rPr>
+        <w:t>图形分为朋友与其他两类；</w:t>
+      </w:r>
+      <w:r>
+        <w:rPr>
+          <w:rFonts w:ascii="Times New Roman" w:eastAsia="宋体" w:hAnsi="Times New Roman" w:cs="Times New Roman"/>
+          <w:szCs w:val="21"/>
+        </w:rPr>
+        <w:t>当</w:t>
+      </w:r>
+      <w:r>
+        <w:rPr>
+          <w:rFonts w:ascii="Times New Roman" w:eastAsia="宋体" w:hAnsi="Times New Roman" w:cs="Times New Roman"/>
+          <w:szCs w:val="21"/>
+        </w:rPr>
+        <w:t>生人</w:t>
+      </w:r>
+      <w:r>
+        <w:rPr>
+          <w:rFonts w:ascii="Times New Roman" w:eastAsia="宋体" w:hAnsi="Times New Roman" w:cs="Times New Roman"/>
+          <w:szCs w:val="21"/>
+        </w:rPr>
+        <w:t>图形优先加工时</w:t>
+      </w:r>
+      <w:r>
+        <w:rPr>
+          <w:rFonts w:ascii="Times New Roman" w:eastAsia="宋体" w:hAnsi="Times New Roman" w:cs="Times New Roman"/>
+          <w:szCs w:val="21"/>
+        </w:rPr>
+        <w:t>，被试</w:t>
+      </w:r>
+      <w:r>
+        <w:rPr>
+          <w:rFonts w:ascii="Times New Roman" w:eastAsia="宋体" w:hAnsi="Times New Roman" w:cs="Times New Roman"/>
+          <w:szCs w:val="21"/>
+        </w:rPr>
+        <w:t>需要将</w:t>
+      </w:r>
+      <w:r>
+        <w:rPr>
+          <w:rFonts w:ascii="Times New Roman" w:eastAsia="宋体" w:hAnsi="Times New Roman" w:cs="Times New Roman"/>
+          <w:szCs w:val="21"/>
+        </w:rPr>
+        <w:t>图形分为生人与其他两类。分类标签在刺激呈现后到</w:t>
+      </w:r>
+      <w:r>
+        <w:rPr>
+          <w:rFonts w:ascii="Times New Roman" w:eastAsia="宋体" w:hAnsi="Times New Roman" w:cs="Times New Roman"/>
+          <w:szCs w:val="21"/>
+        </w:rPr>
+        <w:t>被试</w:t>
+      </w:r>
+      <w:r>
+        <w:rPr>
+          <w:rFonts w:ascii="Times New Roman" w:eastAsia="宋体" w:hAnsi="Times New Roman" w:cs="Times New Roman"/>
+          <w:szCs w:val="21"/>
+        </w:rPr>
+        <w:t>做出反应期间始终出现在屏幕上。分类标签</w:t>
+      </w:r>
+      <w:r>
+        <w:rPr>
+          <w:rFonts w:ascii="Times New Roman" w:eastAsia="宋体" w:hAnsi="Times New Roman" w:cs="Times New Roman"/>
+          <w:szCs w:val="21"/>
+        </w:rPr>
+        <w:t>的</w:t>
+      </w:r>
+      <w:r>
+        <w:rPr>
+          <w:rFonts w:ascii="Times New Roman" w:eastAsia="宋体" w:hAnsi="Times New Roman" w:cs="Times New Roman"/>
+          <w:szCs w:val="21"/>
+        </w:rPr>
+        <w:t>位置随试次左右变化，被试需要根据图形所属标签所在位置（左、右）</w:t>
+      </w:r>
+      <w:r>
+        <w:rPr>
+          <w:rFonts w:ascii="Times New Roman" w:eastAsia="宋体" w:hAnsi="Times New Roman" w:cs="Times New Roman"/>
+          <w:szCs w:val="21"/>
+        </w:rPr>
+        <w:t>按</w:t>
+      </w:r>
+      <w:r>
+        <w:rPr>
+          <w:rFonts w:ascii="Times New Roman" w:eastAsia="宋体" w:hAnsi="Times New Roman" w:cs="Times New Roman"/>
+          <w:szCs w:val="21"/>
+        </w:rPr>
+        <w:t>F</w:t>
+      </w:r>
+      <w:r>
+        <w:rPr>
+          <w:rFonts w:ascii="Times New Roman" w:eastAsia="宋体" w:hAnsi="Times New Roman" w:cs="Times New Roman"/>
+          <w:szCs w:val="21"/>
+        </w:rPr>
+        <w:t>键或</w:t>
+      </w:r>
+      <w:r>
+        <w:rPr>
+          <w:rFonts w:ascii="Times New Roman" w:eastAsia="宋体" w:hAnsi="Times New Roman" w:cs="Times New Roman"/>
+          <w:szCs w:val="21"/>
+        </w:rPr>
+        <w:t>J</w:t>
+      </w:r>
+      <w:r>
+        <w:rPr>
+          <w:rFonts w:ascii="Times New Roman" w:eastAsia="宋体" w:hAnsi="Times New Roman" w:cs="Times New Roman"/>
+          <w:szCs w:val="21"/>
+        </w:rPr>
+        <w:t>键</w:t>
+      </w:r>
+      <w:r>
+        <w:rPr>
+          <w:rFonts w:ascii="Times New Roman" w:eastAsia="宋体" w:hAnsi="Times New Roman" w:cs="Times New Roman"/>
+          <w:szCs w:val="21"/>
+        </w:rPr>
+        <w:t>对图形进行分类</w:t>
+      </w:r>
+      <w:r>
+        <w:rPr>
+          <w:rFonts w:ascii="Times New Roman" w:eastAsia="宋体" w:hAnsi="Times New Roman" w:cs="Times New Roman"/>
+          <w:szCs w:val="21"/>
+        </w:rPr>
+        <w:t>。比如，当被试</w:t>
+      </w:r>
+      <w:r>
+        <w:rPr>
+          <w:rFonts w:ascii="Times New Roman" w:eastAsia="宋体" w:hAnsi="Times New Roman" w:cs="Times New Roman"/>
+          <w:szCs w:val="21"/>
+        </w:rPr>
+        <w:t>需要将图形分为</w:t>
+      </w:r>
+      <w:r>
+        <w:rPr>
+          <w:rFonts w:ascii="Times New Roman" w:eastAsia="宋体" w:hAnsi="Times New Roman" w:cs="Times New Roman"/>
+          <w:szCs w:val="21"/>
+        </w:rPr>
+        <w:t>自我</w:t>
+      </w:r>
+      <w:r>
+        <w:rPr>
+          <w:rFonts w:ascii="Times New Roman" w:eastAsia="宋体" w:hAnsi="Times New Roman" w:cs="Times New Roman"/>
+          <w:szCs w:val="21"/>
+        </w:rPr>
+        <w:t>与其他两类</w:t>
+      </w:r>
+      <w:r>
+        <w:rPr>
+          <w:rFonts w:ascii="Times New Roman" w:eastAsia="宋体" w:hAnsi="Times New Roman" w:cs="Times New Roman"/>
+          <w:szCs w:val="21"/>
+        </w:rPr>
+        <w:t>时，</w:t>
+      </w:r>
+      <w:r>
+        <w:rPr>
+          <w:rFonts w:ascii="Times New Roman" w:eastAsia="宋体" w:hAnsi="Times New Roman" w:cs="Times New Roman"/>
+          <w:szCs w:val="21"/>
+        </w:rPr>
+        <w:t>若</w:t>
+      </w:r>
+      <w:r>
+        <w:rPr>
+          <w:rFonts w:ascii="Times New Roman" w:eastAsia="宋体" w:hAnsi="Times New Roman" w:cs="Times New Roman"/>
+          <w:szCs w:val="21"/>
+        </w:rPr>
+        <w:t>出现的图形是自我图形</w:t>
+      </w:r>
+      <w:r>
+        <w:rPr>
+          <w:rFonts w:ascii="Times New Roman" w:eastAsia="宋体" w:hAnsi="Times New Roman" w:cs="Times New Roman"/>
+          <w:szCs w:val="21"/>
+        </w:rPr>
+        <w:t>，</w:t>
+      </w:r>
+      <w:r>
+        <w:rPr>
+          <w:rFonts w:ascii="Times New Roman" w:eastAsia="宋体" w:hAnsi="Times New Roman" w:cs="Times New Roman"/>
+          <w:szCs w:val="21"/>
+        </w:rPr>
+        <w:t>“</w:t>
+      </w:r>
+      <w:r>
+        <w:rPr>
+          <w:rFonts w:ascii="Times New Roman" w:eastAsia="宋体" w:hAnsi="Times New Roman" w:cs="Times New Roman"/>
+          <w:szCs w:val="21"/>
+        </w:rPr>
+        <w:t>自我</w:t>
+      </w:r>
+      <w:r>
+        <w:rPr>
+          <w:rFonts w:ascii="Times New Roman" w:eastAsia="宋体" w:hAnsi="Times New Roman" w:cs="Times New Roman"/>
+          <w:szCs w:val="21"/>
+        </w:rPr>
+        <w:t>”</w:t>
+      </w:r>
+      <w:r>
+        <w:rPr>
+          <w:rFonts w:ascii="Times New Roman" w:eastAsia="宋体" w:hAnsi="Times New Roman" w:cs="Times New Roman"/>
+          <w:szCs w:val="21"/>
+        </w:rPr>
+        <w:t>标签出现在左侧，被试需要按下</w:t>
+      </w:r>
+      <w:r>
+        <w:rPr>
+          <w:rFonts w:ascii="Times New Roman" w:eastAsia="宋体" w:hAnsi="Times New Roman" w:cs="Times New Roman"/>
+          <w:szCs w:val="21"/>
+        </w:rPr>
+        <w:lastRenderedPageBreak/>
+        <w:t>F</w:t>
+      </w:r>
+      <w:r>
+        <w:rPr>
+          <w:rFonts w:ascii="Times New Roman" w:eastAsia="宋体" w:hAnsi="Times New Roman" w:cs="Times New Roman"/>
+          <w:szCs w:val="21"/>
+        </w:rPr>
+        <w:t>键</w:t>
+      </w:r>
+      <w:r>
+        <w:rPr>
+          <w:rFonts w:ascii="Times New Roman" w:eastAsia="宋体" w:hAnsi="Times New Roman" w:cs="Times New Roman"/>
+          <w:szCs w:val="21"/>
+        </w:rPr>
+        <w:t>(J</w:t>
+      </w:r>
+      <w:r>
+        <w:rPr>
+          <w:rFonts w:ascii="Times New Roman" w:eastAsia="宋体" w:hAnsi="Times New Roman" w:cs="Times New Roman"/>
+          <w:szCs w:val="21"/>
+        </w:rPr>
+        <w:t>键</w:t>
+      </w:r>
+      <w:r>
+        <w:rPr>
+          <w:rFonts w:ascii="Times New Roman" w:eastAsia="宋体" w:hAnsi="Times New Roman" w:cs="Times New Roman"/>
+          <w:szCs w:val="21"/>
+        </w:rPr>
+        <w:t>)</w:t>
+      </w:r>
+      <w:r>
+        <w:rPr>
+          <w:rFonts w:ascii="Times New Roman" w:eastAsia="宋体" w:hAnsi="Times New Roman" w:cs="Times New Roman"/>
+          <w:szCs w:val="21"/>
+        </w:rPr>
+        <w:t>，若</w:t>
+      </w:r>
+      <w:r>
+        <w:rPr>
+          <w:rFonts w:ascii="Times New Roman" w:eastAsia="宋体" w:hAnsi="Times New Roman" w:cs="Times New Roman"/>
+          <w:szCs w:val="21"/>
+        </w:rPr>
+        <w:t>“</w:t>
+      </w:r>
+      <w:r>
+        <w:rPr>
+          <w:rFonts w:ascii="Times New Roman" w:eastAsia="宋体" w:hAnsi="Times New Roman" w:cs="Times New Roman"/>
+          <w:szCs w:val="21"/>
+        </w:rPr>
+        <w:t>自我</w:t>
+      </w:r>
+      <w:r>
+        <w:rPr>
+          <w:rFonts w:ascii="Times New Roman" w:eastAsia="宋体" w:hAnsi="Times New Roman" w:cs="Times New Roman"/>
+          <w:szCs w:val="21"/>
+        </w:rPr>
+        <w:t>”</w:t>
+      </w:r>
+      <w:r>
+        <w:rPr>
+          <w:rFonts w:ascii="Times New Roman" w:eastAsia="宋体" w:hAnsi="Times New Roman" w:cs="Times New Roman"/>
+          <w:szCs w:val="21"/>
+        </w:rPr>
+        <w:t>标签出现在</w:t>
+      </w:r>
+      <w:r>
+        <w:rPr>
+          <w:rFonts w:ascii="Times New Roman" w:eastAsia="宋体" w:hAnsi="Times New Roman" w:cs="Times New Roman"/>
+          <w:szCs w:val="21"/>
+        </w:rPr>
+        <w:t>右</w:t>
+      </w:r>
+      <w:r>
+        <w:rPr>
+          <w:rFonts w:ascii="Times New Roman" w:eastAsia="宋体" w:hAnsi="Times New Roman" w:cs="Times New Roman"/>
+          <w:szCs w:val="21"/>
+        </w:rPr>
+        <w:t>侧，被试需要按下</w:t>
+      </w:r>
+      <w:r>
+        <w:rPr>
+          <w:rFonts w:ascii="Times New Roman" w:eastAsia="宋体" w:hAnsi="Times New Roman" w:cs="Times New Roman"/>
+          <w:szCs w:val="21"/>
+        </w:rPr>
+        <w:t>J</w:t>
+      </w:r>
+      <w:r>
+        <w:rPr>
+          <w:rFonts w:ascii="Times New Roman" w:eastAsia="宋体" w:hAnsi="Times New Roman" w:cs="Times New Roman"/>
+          <w:szCs w:val="21"/>
+        </w:rPr>
+        <w:t>键</w:t>
+      </w:r>
+      <w:r>
+        <w:rPr>
+          <w:rFonts w:ascii="Times New Roman" w:eastAsia="宋体" w:hAnsi="Times New Roman" w:cs="Times New Roman"/>
+          <w:szCs w:val="21"/>
+        </w:rPr>
+        <w:t>(</w:t>
+      </w:r>
+      <w:r>
+        <w:rPr>
+          <w:rFonts w:ascii="Times New Roman" w:eastAsia="宋体" w:hAnsi="Times New Roman" w:cs="Times New Roman"/>
+          <w:szCs w:val="21"/>
+        </w:rPr>
+        <w:t>F</w:t>
+      </w:r>
+      <w:r>
+        <w:rPr>
+          <w:rFonts w:ascii="Times New Roman" w:eastAsia="宋体" w:hAnsi="Times New Roman" w:cs="Times New Roman"/>
+          <w:szCs w:val="21"/>
+        </w:rPr>
+        <w:t>键</w:t>
+      </w:r>
+      <w:r>
+        <w:rPr>
+          <w:rFonts w:ascii="Times New Roman" w:eastAsia="宋体" w:hAnsi="Times New Roman" w:cs="Times New Roman"/>
+          <w:szCs w:val="21"/>
+        </w:rPr>
+        <w:t>)</w:t>
+      </w:r>
+      <w:r>
+        <w:rPr>
+          <w:rFonts w:ascii="Times New Roman" w:eastAsia="宋体" w:hAnsi="Times New Roman" w:cs="Times New Roman"/>
+          <w:szCs w:val="21"/>
+        </w:rPr>
+        <w:t>。</w:t>
+      </w:r>
+      <w:r>
+        <w:rPr>
+          <w:rFonts w:ascii="Times New Roman" w:eastAsia="宋体" w:hAnsi="Times New Roman" w:cs="Times New Roman"/>
+          <w:szCs w:val="21"/>
+        </w:rPr>
+        <w:t>图形与形状的对应关系以及匹配任务中的按键在被试间平衡，分类标签的左右位置在试次间平衡。匹配范式中不同图形与标签的配对以及分类任务中的图形在试次间随机出现。</w:t>
+      </w:r>
+    </w:p>
+    <w:p>
+      <w:pPr>
+        <w:ind w:firstLine="420"/>
+        <w:rPr>
+          <w:rFonts w:ascii="Times New Roman" w:eastAsia="宋体" w:hAnsi="Times New Roman" w:cs="Times New Roman"/>
+          <w:szCs w:val="21"/>
+        </w:rPr>
+      </w:pPr>
+      <w:r>
+        <w:rPr>
+          <w:rFonts w:ascii="Times New Roman" w:eastAsia="宋体" w:hAnsi="Times New Roman" w:cs="Times New Roman"/>
+          <w:szCs w:val="21"/>
+        </w:rPr>
+        <w:t>知觉匹配任务与分类任务单个试次流程见</w:t>
+      </w:r>
+      <w:r>
+        <w:rPr>
+          <w:rFonts w:ascii="Times New Roman" w:eastAsia="宋体" w:hAnsi="Times New Roman" w:cs="Times New Roman"/>
+          <w:szCs w:val="21"/>
+        </w:rPr>
+        <w:fldChar w:fldCharType="begin"/>
+      </w:r>
+      <w:r>
+        <w:rPr>
+          <w:rFonts w:ascii="Times New Roman" w:eastAsia="宋体" w:hAnsi="Times New Roman" w:cs="Times New Roman"/>
+          <w:szCs w:val="21"/>
+        </w:rPr>
+        <w:instrText xml:space="preserve"> REF _Ref194016229 \h </w:instrText>
+      </w:r>
+      <w:r>
+        <w:rPr>
+          <w:rFonts w:ascii="Times New Roman" w:eastAsia="宋体" w:hAnsi="Times New Roman" w:cs="Times New Roman"/>
+          <w:szCs w:val="21"/>
+        </w:rPr>
+      </w:r>
+      <w:r>
+        <w:rPr>
+          <w:rFonts w:ascii="Times New Roman" w:eastAsia="宋体" w:hAnsi="Times New Roman" w:cs="Times New Roman"/>
+          <w:szCs w:val="21"/>
+        </w:rPr>
+        <w:fldChar w:fldCharType="separate"/>
+      </w:r>
+      <w:r>
+        <w:rPr>
+          <w:rFonts w:ascii="Times New Roman" w:eastAsia="宋体" w:hAnsi="Times New Roman" w:cs="Times New Roman"/>
+        </w:rPr>
+        <w:t>图</w:t>
+      </w:r>
+      <w:r>
+        <w:rPr>
+          <w:rFonts w:ascii="Times New Roman" w:eastAsia="宋体" w:hAnsi="Times New Roman" w:cs="Times New Roman"/>
+        </w:rPr>
+        <w:t xml:space="preserve"> </w:t>
+      </w:r>
+      <w:r>
+        <w:rPr>
+          <w:rFonts w:ascii="Times New Roman" w:eastAsia="宋体" w:hAnsi="Times New Roman" w:cs="Times New Roman"/>
+          <w:noProof/>
+        </w:rPr>
+        <w:t>1</w:t>
+      </w:r>
+      <w:r>
+        <w:rPr>
+          <w:rFonts w:ascii="Times New Roman" w:eastAsia="宋体" w:hAnsi="Times New Roman" w:cs="Times New Roman"/>
+          <w:szCs w:val="21"/>
+        </w:rPr>
+        <w:fldChar w:fldCharType="end"/>
+      </w:r>
+      <w:r>
+        <w:rPr>
+          <w:rFonts w:ascii="Times New Roman" w:eastAsia="宋体" w:hAnsi="Times New Roman" w:cs="Times New Roman"/>
+          <w:szCs w:val="21"/>
+        </w:rPr>
+        <w:t>。知觉匹配任务，在灰色背景中首先呈现中央注视点</w:t>
+      </w:r>
+      <w:r>
+        <w:rPr>
+          <w:rFonts w:ascii="Times New Roman" w:eastAsia="宋体" w:hAnsi="Times New Roman" w:cs="Times New Roman"/>
+          <w:szCs w:val="21"/>
+        </w:rPr>
+        <w:t xml:space="preserve"> “+”500 </w:t>
+      </w:r>
+      <w:proofErr w:type="spellStart"/>
+      <w:r>
+        <w:rPr>
+          <w:rFonts w:ascii="Times New Roman" w:eastAsia="宋体" w:hAnsi="Times New Roman" w:cs="Times New Roman"/>
+          <w:szCs w:val="21"/>
+        </w:rPr>
+        <w:t>ms</w:t>
+      </w:r>
+      <w:proofErr w:type="spellEnd"/>
+      <w:r>
+        <w:rPr>
+          <w:rFonts w:ascii="Times New Roman" w:eastAsia="宋体" w:hAnsi="Times New Roman" w:cs="Times New Roman"/>
+          <w:szCs w:val="21"/>
+        </w:rPr>
+        <w:t>，随后注视点消失，在注视点上下等距位置同时呈现随机组合的图形与标签</w:t>
+      </w:r>
+      <w:r>
+        <w:rPr>
+          <w:rFonts w:ascii="Times New Roman" w:eastAsia="宋体" w:hAnsi="Times New Roman" w:cs="Times New Roman"/>
+          <w:szCs w:val="21"/>
+        </w:rPr>
+        <w:t xml:space="preserve">100 </w:t>
+      </w:r>
+      <w:proofErr w:type="spellStart"/>
+      <w:r>
+        <w:rPr>
+          <w:rFonts w:ascii="Times New Roman" w:eastAsia="宋体" w:hAnsi="Times New Roman" w:cs="Times New Roman"/>
+          <w:szCs w:val="21"/>
+        </w:rPr>
+        <w:t>ms</w:t>
+      </w:r>
+      <w:proofErr w:type="spellEnd"/>
+      <w:r>
+        <w:rPr>
+          <w:rFonts w:ascii="Times New Roman" w:eastAsia="宋体" w:hAnsi="Times New Roman" w:cs="Times New Roman"/>
+          <w:szCs w:val="21"/>
+        </w:rPr>
+        <w:t>。被试需要在看到刺激后的</w:t>
+      </w:r>
+      <w:r>
+        <w:rPr>
+          <w:rFonts w:ascii="Times New Roman" w:eastAsia="宋体" w:hAnsi="Times New Roman" w:cs="Times New Roman"/>
+          <w:szCs w:val="21"/>
+        </w:rPr>
+        <w:t xml:space="preserve">1500 </w:t>
+      </w:r>
+      <w:proofErr w:type="spellStart"/>
+      <w:r>
+        <w:rPr>
+          <w:rFonts w:ascii="Times New Roman" w:eastAsia="宋体" w:hAnsi="Times New Roman" w:cs="Times New Roman"/>
+          <w:szCs w:val="21"/>
+        </w:rPr>
+        <w:t>ms</w:t>
+      </w:r>
+      <w:proofErr w:type="spellEnd"/>
+      <w:r>
+        <w:rPr>
+          <w:rFonts w:ascii="Times New Roman" w:eastAsia="宋体" w:hAnsi="Times New Roman" w:cs="Times New Roman"/>
+          <w:szCs w:val="21"/>
+        </w:rPr>
+        <w:t>内进行又快又准的按键判断。每次按键后，会给被试呈现</w:t>
+      </w:r>
+      <w:r>
+        <w:rPr>
+          <w:rFonts w:ascii="Times New Roman" w:eastAsia="宋体" w:hAnsi="Times New Roman" w:cs="Times New Roman"/>
+          <w:szCs w:val="21"/>
+        </w:rPr>
+        <w:t>300ms</w:t>
+      </w:r>
+      <w:r>
+        <w:rPr>
+          <w:rFonts w:ascii="Times New Roman" w:eastAsia="宋体" w:hAnsi="Times New Roman" w:cs="Times New Roman"/>
+          <w:szCs w:val="21"/>
+        </w:rPr>
+        <w:t>的反馈：</w:t>
+      </w:r>
+      <w:r>
+        <w:rPr>
+          <w:rFonts w:ascii="Times New Roman" w:eastAsia="宋体" w:hAnsi="Times New Roman" w:cs="Times New Roman"/>
+          <w:szCs w:val="21"/>
+        </w:rPr>
+        <w:t>“</w:t>
+      </w:r>
+      <w:r>
+        <w:rPr>
+          <w:rFonts w:ascii="Times New Roman" w:eastAsia="宋体" w:hAnsi="Times New Roman" w:cs="Times New Roman"/>
+          <w:szCs w:val="21"/>
+        </w:rPr>
+        <w:t>正确</w:t>
+      </w:r>
+      <w:r>
+        <w:rPr>
+          <w:rFonts w:ascii="Times New Roman" w:eastAsia="宋体" w:hAnsi="Times New Roman" w:cs="Times New Roman"/>
+          <w:szCs w:val="21"/>
+        </w:rPr>
+        <w:t>”</w:t>
+      </w:r>
+      <w:r>
+        <w:rPr>
+          <w:rFonts w:ascii="Times New Roman" w:eastAsia="宋体" w:hAnsi="Times New Roman" w:cs="Times New Roman"/>
+          <w:szCs w:val="21"/>
+        </w:rPr>
+        <w:t>、</w:t>
+      </w:r>
+      <w:r>
+        <w:rPr>
+          <w:rFonts w:ascii="Times New Roman" w:eastAsia="宋体" w:hAnsi="Times New Roman" w:cs="Times New Roman"/>
+          <w:szCs w:val="21"/>
+        </w:rPr>
+        <w:t>“</w:t>
+      </w:r>
+      <w:r>
+        <w:rPr>
+          <w:rFonts w:ascii="Times New Roman" w:eastAsia="宋体" w:hAnsi="Times New Roman" w:cs="Times New Roman"/>
+          <w:szCs w:val="21"/>
+        </w:rPr>
+        <w:t>错误</w:t>
+      </w:r>
+      <w:r>
+        <w:rPr>
+          <w:rFonts w:ascii="Times New Roman" w:eastAsia="宋体" w:hAnsi="Times New Roman" w:cs="Times New Roman"/>
+          <w:szCs w:val="21"/>
+        </w:rPr>
+        <w:t>”</w:t>
+      </w:r>
+      <w:r>
+        <w:rPr>
+          <w:rFonts w:ascii="Times New Roman" w:eastAsia="宋体" w:hAnsi="Times New Roman" w:cs="Times New Roman"/>
+          <w:szCs w:val="21"/>
+        </w:rPr>
+        <w:t>或</w:t>
+      </w:r>
+      <w:r>
+        <w:rPr>
+          <w:rFonts w:ascii="Times New Roman" w:eastAsia="宋体" w:hAnsi="Times New Roman" w:cs="Times New Roman"/>
+          <w:szCs w:val="21"/>
+        </w:rPr>
+        <w:t>“</w:t>
+      </w:r>
+      <w:r>
+        <w:rPr>
+          <w:rFonts w:ascii="Times New Roman" w:eastAsia="宋体" w:hAnsi="Times New Roman" w:cs="Times New Roman"/>
+          <w:szCs w:val="21"/>
+        </w:rPr>
+        <w:t>太慢</w:t>
+      </w:r>
+      <w:r>
+        <w:rPr>
+          <w:rFonts w:ascii="Times New Roman" w:eastAsia="宋体" w:hAnsi="Times New Roman" w:cs="Times New Roman"/>
+          <w:szCs w:val="21"/>
+        </w:rPr>
+        <w:t>”</w:t>
+      </w:r>
+      <w:r>
+        <w:rPr>
+          <w:rFonts w:ascii="Times New Roman" w:eastAsia="宋体" w:hAnsi="Times New Roman" w:cs="Times New Roman"/>
+          <w:szCs w:val="21"/>
+        </w:rPr>
+        <w:t>、</w:t>
+      </w:r>
+      <w:r>
+        <w:rPr>
+          <w:rFonts w:ascii="Times New Roman" w:eastAsia="宋体" w:hAnsi="Times New Roman" w:cs="Times New Roman"/>
+          <w:szCs w:val="21"/>
+        </w:rPr>
+        <w:t xml:space="preserve"> “</w:t>
+      </w:r>
+      <w:r>
+        <w:rPr>
+          <w:rFonts w:ascii="Times New Roman" w:eastAsia="宋体" w:hAnsi="Times New Roman" w:cs="Times New Roman"/>
+          <w:szCs w:val="21"/>
+        </w:rPr>
+        <w:t>太快</w:t>
+      </w:r>
+      <w:r>
+        <w:rPr>
+          <w:rFonts w:ascii="Times New Roman" w:eastAsia="宋体" w:hAnsi="Times New Roman" w:cs="Times New Roman"/>
+          <w:szCs w:val="21"/>
+        </w:rPr>
+        <w:t>”</w:t>
+      </w:r>
+      <w:r>
+        <w:rPr>
+          <w:rFonts w:ascii="Times New Roman" w:eastAsia="宋体" w:hAnsi="Times New Roman" w:cs="Times New Roman"/>
+          <w:szCs w:val="21"/>
+        </w:rPr>
+        <w:t>（反应时大于</w:t>
+      </w:r>
+      <w:r>
+        <w:rPr>
+          <w:rFonts w:ascii="Times New Roman" w:eastAsia="宋体" w:hAnsi="Times New Roman" w:cs="Times New Roman"/>
+          <w:szCs w:val="21"/>
+        </w:rPr>
+        <w:t xml:space="preserve">1500 </w:t>
+      </w:r>
+      <w:proofErr w:type="spellStart"/>
+      <w:r>
+        <w:rPr>
+          <w:rFonts w:ascii="Times New Roman" w:eastAsia="宋体" w:hAnsi="Times New Roman" w:cs="Times New Roman"/>
+          <w:szCs w:val="21"/>
+        </w:rPr>
+        <w:t>ms</w:t>
+      </w:r>
+      <w:proofErr w:type="spellEnd"/>
+      <w:r>
+        <w:rPr>
+          <w:rFonts w:ascii="Times New Roman" w:eastAsia="宋体" w:hAnsi="Times New Roman" w:cs="Times New Roman"/>
+          <w:szCs w:val="21"/>
+        </w:rPr>
+        <w:t>视为过慢，反应时小于</w:t>
+      </w:r>
+      <w:r>
+        <w:rPr>
+          <w:rFonts w:ascii="Times New Roman" w:eastAsia="宋体" w:hAnsi="Times New Roman" w:cs="Times New Roman"/>
+          <w:szCs w:val="21"/>
+        </w:rPr>
+        <w:t xml:space="preserve">200 </w:t>
+      </w:r>
+      <w:proofErr w:type="spellStart"/>
+      <w:r>
+        <w:rPr>
+          <w:rFonts w:ascii="Times New Roman" w:eastAsia="宋体" w:hAnsi="Times New Roman" w:cs="Times New Roman"/>
+          <w:szCs w:val="21"/>
+        </w:rPr>
+        <w:t>ms</w:t>
+      </w:r>
+      <w:proofErr w:type="spellEnd"/>
+      <w:r>
+        <w:rPr>
+          <w:rFonts w:ascii="Times New Roman" w:eastAsia="宋体" w:hAnsi="Times New Roman" w:cs="Times New Roman"/>
+          <w:szCs w:val="21"/>
+        </w:rPr>
+        <w:t>视为过快）。分类任务</w:t>
+      </w:r>
+      <w:r>
+        <w:rPr>
+          <w:rFonts w:ascii="Times New Roman" w:eastAsia="宋体" w:hAnsi="Times New Roman" w:cs="Times New Roman"/>
+          <w:szCs w:val="21"/>
+        </w:rPr>
+        <w:t>中，被试首先在屏幕中央看到</w:t>
+      </w:r>
+      <w:r>
+        <w:rPr>
+          <w:rFonts w:ascii="Times New Roman" w:eastAsia="宋体" w:hAnsi="Times New Roman" w:cs="Times New Roman"/>
+          <w:szCs w:val="21"/>
+        </w:rPr>
+        <w:t>注视点</w:t>
+      </w:r>
+      <w:r>
+        <w:rPr>
+          <w:rFonts w:ascii="Times New Roman" w:eastAsia="宋体" w:hAnsi="Times New Roman" w:cs="Times New Roman"/>
+          <w:szCs w:val="21"/>
+        </w:rPr>
+        <w:t xml:space="preserve"> “+”500 </w:t>
+      </w:r>
+      <w:proofErr w:type="spellStart"/>
+      <w:r>
+        <w:rPr>
+          <w:rFonts w:ascii="Times New Roman" w:eastAsia="宋体" w:hAnsi="Times New Roman" w:cs="Times New Roman"/>
+          <w:szCs w:val="21"/>
+        </w:rPr>
+        <w:t>ms</w:t>
+      </w:r>
+      <w:proofErr w:type="spellEnd"/>
+      <w:r>
+        <w:rPr>
+          <w:rFonts w:ascii="Times New Roman" w:eastAsia="宋体" w:hAnsi="Times New Roman" w:cs="Times New Roman"/>
+          <w:szCs w:val="21"/>
+        </w:rPr>
+        <w:t>，</w:t>
+      </w:r>
+      <w:r>
+        <w:rPr>
+          <w:rFonts w:ascii="Times New Roman" w:eastAsia="宋体" w:hAnsi="Times New Roman" w:cs="Times New Roman"/>
+          <w:szCs w:val="21"/>
+        </w:rPr>
+        <w:t>在注视点消失后，屏幕中央呈现图形</w:t>
+      </w:r>
+      <w:r>
+        <w:rPr>
+          <w:rFonts w:ascii="Times New Roman" w:eastAsia="宋体" w:hAnsi="Times New Roman" w:cs="Times New Roman"/>
+          <w:szCs w:val="21"/>
+        </w:rPr>
+        <w:t xml:space="preserve">54 </w:t>
+      </w:r>
+      <w:proofErr w:type="spellStart"/>
+      <w:r>
+        <w:rPr>
+          <w:rFonts w:ascii="Times New Roman" w:eastAsia="宋体" w:hAnsi="Times New Roman" w:cs="Times New Roman"/>
+          <w:szCs w:val="21"/>
+        </w:rPr>
+        <w:t>ms</w:t>
+      </w:r>
+      <w:proofErr w:type="spellEnd"/>
+      <w:r>
+        <w:rPr>
+          <w:rFonts w:ascii="Times New Roman" w:eastAsia="宋体" w:hAnsi="Times New Roman" w:cs="Times New Roman"/>
+          <w:szCs w:val="21"/>
+        </w:rPr>
+        <w:t>，图形消失后在屏幕</w:t>
+      </w:r>
+      <w:r>
+        <w:rPr>
+          <w:rFonts w:ascii="Times New Roman" w:eastAsia="宋体" w:hAnsi="Times New Roman" w:cs="Times New Roman"/>
+          <w:szCs w:val="21"/>
+        </w:rPr>
+        <w:t>左上方与右上方</w:t>
+      </w:r>
+      <w:r>
+        <w:rPr>
+          <w:rFonts w:ascii="Times New Roman" w:eastAsia="宋体" w:hAnsi="Times New Roman" w:cs="Times New Roman"/>
+          <w:szCs w:val="21"/>
+        </w:rPr>
+        <w:t>出现</w:t>
+      </w:r>
+      <w:r>
+        <w:rPr>
+          <w:rFonts w:ascii="Times New Roman" w:eastAsia="宋体" w:hAnsi="Times New Roman" w:cs="Times New Roman"/>
+          <w:szCs w:val="21"/>
+        </w:rPr>
+        <w:t>分类标签，被试</w:t>
+      </w:r>
+      <w:r>
+        <w:rPr>
+          <w:rFonts w:ascii="Times New Roman" w:eastAsia="宋体" w:hAnsi="Times New Roman" w:cs="Times New Roman"/>
+          <w:szCs w:val="21"/>
+        </w:rPr>
+        <w:t>需要在</w:t>
+      </w:r>
+      <w:r>
+        <w:rPr>
+          <w:rFonts w:ascii="Times New Roman" w:eastAsia="宋体" w:hAnsi="Times New Roman" w:cs="Times New Roman"/>
+          <w:szCs w:val="21"/>
+        </w:rPr>
+        <w:t xml:space="preserve">1500 </w:t>
+      </w:r>
+      <w:proofErr w:type="spellStart"/>
+      <w:r>
+        <w:rPr>
+          <w:rFonts w:ascii="Times New Roman" w:eastAsia="宋体" w:hAnsi="Times New Roman" w:cs="Times New Roman"/>
+          <w:szCs w:val="21"/>
+        </w:rPr>
+        <w:t>ms</w:t>
+      </w:r>
+      <w:proofErr w:type="spellEnd"/>
+      <w:r>
+        <w:rPr>
+          <w:rFonts w:ascii="Times New Roman" w:eastAsia="宋体" w:hAnsi="Times New Roman" w:cs="Times New Roman"/>
+          <w:szCs w:val="21"/>
+        </w:rPr>
+        <w:t>内对图形进行又快又准的分类，分类标签在被试做出按键反应后消失。</w:t>
+      </w:r>
+      <w:r>
+        <w:rPr>
+          <w:rFonts w:ascii="Times New Roman" w:eastAsia="宋体" w:hAnsi="Times New Roman" w:cs="Times New Roman"/>
+          <w:szCs w:val="21"/>
+        </w:rPr>
+        <w:t>两个任务都设置练习阶段，只有当练习正确率达到</w:t>
+      </w:r>
+      <w:r>
+        <w:rPr>
+          <w:rFonts w:ascii="Times New Roman" w:eastAsia="宋体" w:hAnsi="Times New Roman" w:cs="Times New Roman"/>
+          <w:szCs w:val="21"/>
+        </w:rPr>
+        <w:t>70%</w:t>
+      </w:r>
+      <w:r>
+        <w:rPr>
+          <w:rFonts w:ascii="Times New Roman" w:eastAsia="宋体" w:hAnsi="Times New Roman" w:cs="Times New Roman"/>
+          <w:szCs w:val="21"/>
+        </w:rPr>
+        <w:t>以上时才能进行正式实验，当正确率低于</w:t>
+      </w:r>
+      <w:r>
+        <w:rPr>
+          <w:rFonts w:ascii="Times New Roman" w:eastAsia="宋体" w:hAnsi="Times New Roman" w:cs="Times New Roman"/>
+          <w:szCs w:val="21"/>
+        </w:rPr>
+        <w:t>70%</w:t>
+      </w:r>
+      <w:r>
+        <w:rPr>
+          <w:rFonts w:ascii="Times New Roman" w:eastAsia="宋体" w:hAnsi="Times New Roman" w:cs="Times New Roman"/>
+          <w:szCs w:val="21"/>
+        </w:rPr>
+        <w:t>时，被试会重新练习直至正确率达标。正式实验流程与练习阶段相同。</w:t>
+      </w:r>
+    </w:p>
+    <w:p>
+      <w:pPr>
+        <w:ind w:firstLineChars="0" w:firstLine="0"/>
+        <w:rPr>
+          <w:rFonts w:ascii="Times New Roman" w:eastAsia="宋体" w:hAnsi="Times New Roman" w:cs="Times New Roman"/>
+          <w:szCs w:val="21"/>
+        </w:rPr>
+      </w:pPr>
+      <w:r>
+        <w:rPr>
+          <w:rFonts w:ascii="Times New Roman" w:eastAsia="宋体" w:hAnsi="Times New Roman" w:cs="Times New Roman"/>
+          <w:noProof/>
+          <w:szCs w:val="21"/>
+        </w:rPr>
+        <w:drawing>
+          <wp:inline distT="0" distB="0" distL="0" distR="0" wp14:anchorId="3F5634E2" wp14:editId="48ABE19F">
+            <wp:extent cx="5400000" cy="2276434"/>
+            <wp:effectExtent l="0" t="0" r="0" b="0"/>
+            <wp:docPr id="1452113855" name="图片 2"/>
+            <wp:cNvGraphicFramePr>
+              <a:graphicFrameLocks xmlns:a="http://schemas.openxmlformats.org/drawingml/2006/main" noChangeAspect="1"/>
+            </wp:cNvGraphicFramePr>
+            <a:graphic xmlns:a="http://schemas.openxmlformats.org/drawingml/2006/main">
+              <a:graphicData uri="http://schemas.openxmlformats.org/drawingml/2006/picture">
+                <pic:pic xmlns:pic="http://schemas.openxmlformats.org/drawingml/2006/picture">
+                  <pic:nvPicPr>
+                    <pic:cNvPr id="0" name="Picture 3"/>
+                    <pic:cNvPicPr>
+                      <a:picLocks noChangeAspect="1" noChangeArrowheads="1"/>
+                    </pic:cNvPicPr>
+                  </pic:nvPicPr>
+                  <pic:blipFill>
+                    <a:blip r:embed="rId6" cstate="print">
+                      <a:extLst>
+                        <a:ext uri="{28A0092B-C50C-407E-A947-70E740481C1C}">
+                          <a14:useLocalDpi xmlns:a14="http://schemas.microsoft.com/office/drawing/2010/main" val="0"/>
+                        </a:ext>
+                      </a:extLst>
+                    </a:blip>
+                    <a:srcRect/>
+                    <a:stretch>
+                      <a:fillRect/>
+                    </a:stretch>
+                  </pic:blipFill>
+                  <pic:spPr bwMode="auto">
+                    <a:xfrm>
+                      <a:off x="0" y="0"/>
+                      <a:ext cx="5400000" cy="2276434"/>
+                    </a:xfrm>
+                    <a:prstGeom prst="rect">
+                      <a:avLst/>
+                    </a:prstGeom>
+                    <a:noFill/>
+                  </pic:spPr>
+                </pic:pic>
+              </a:graphicData>
+            </a:graphic>
+          </wp:inline>
+        </w:drawing>
+      </w:r>
+    </w:p>
+    <w:p>
+      <w:pPr>
+        <w:pStyle w:val="af"/>
+        <w:ind w:firstLineChars="0" w:firstLine="0"/>
+        <w:jc w:val="center"/>
+        <w:rPr>
+          <w:rFonts w:ascii="Times New Roman" w:eastAsia="宋体" w:hAnsi="Times New Roman" w:cs="Times New Roman"/>
+          <w:sz w:val="21"/>
+          <w:szCs w:val="21"/>
+        </w:rPr>
+      </w:pPr>
+      <w:bookmarkStart w:id="0" w:name="_Ref194016229"/>
+      <w:r>
+        <w:rPr>
+          <w:rFonts w:ascii="Times New Roman" w:eastAsia="宋体" w:hAnsi="Times New Roman" w:cs="Times New Roman"/>
+        </w:rPr>
+        <w:t>图</w:t>
+      </w:r>
+      <w:r>
+        <w:rPr>
+          <w:rFonts w:ascii="Times New Roman" w:eastAsia="宋体" w:hAnsi="Times New Roman" w:cs="Times New Roman"/>
+        </w:rPr>
+        <w:t xml:space="preserve"> </w:t>
+      </w:r>
+      <w:r>
+        <w:rPr>
+          <w:rFonts w:ascii="Times New Roman" w:eastAsia="宋体" w:hAnsi="Times New Roman" w:cs="Times New Roman"/>
+        </w:rPr>
+        <w:fldChar w:fldCharType="begin"/>
+      </w:r>
+      <w:r>
+        <w:rPr>
+          <w:rFonts w:ascii="Times New Roman" w:eastAsia="宋体" w:hAnsi="Times New Roman" w:cs="Times New Roman"/>
+        </w:rPr>
+        <w:instrText xml:space="preserve"> SEQ </w:instrText>
+      </w:r>
+      <w:r>
+        <w:rPr>
+          <w:rFonts w:ascii="Times New Roman" w:eastAsia="宋体" w:hAnsi="Times New Roman" w:cs="Times New Roman"/>
+        </w:rPr>
+        <w:instrText>图</w:instrText>
+      </w:r>
+      <w:r>
+        <w:rPr>
+          <w:rFonts w:ascii="Times New Roman" w:eastAsia="宋体" w:hAnsi="Times New Roman" w:cs="Times New Roman"/>
+        </w:rPr>
+        <w:instrText xml:space="preserve"> \* ARABIC </w:instrText>
+      </w:r>
+      <w:r>
+        <w:rPr>
+          <w:rFonts w:ascii="Times New Roman" w:eastAsia="宋体" w:hAnsi="Times New Roman" w:cs="Times New Roman"/>
+        </w:rPr>
+        <w:fldChar w:fldCharType="separate"/>
+      </w:r>
+      <w:r>
+        <w:rPr>
+          <w:rFonts w:ascii="Times New Roman" w:eastAsia="宋体" w:hAnsi="Times New Roman" w:cs="Times New Roman"/>
+          <w:noProof/>
+        </w:rPr>
+        <w:t>1</w:t>
+      </w:r>
+      <w:r>
+        <w:rPr>
+          <w:rFonts w:ascii="Times New Roman" w:eastAsia="宋体" w:hAnsi="Times New Roman" w:cs="Times New Roman"/>
+        </w:rPr>
+        <w:fldChar w:fldCharType="end"/>
+      </w:r>
+      <w:bookmarkEnd w:id="0"/>
+      <w:r>
+        <w:rPr>
+          <w:rFonts w:ascii="Times New Roman" w:eastAsia="宋体" w:hAnsi="Times New Roman" w:cs="Times New Roman"/>
+          <w:szCs w:val="21"/>
+        </w:rPr>
+        <w:t>实验</w:t>
+      </w:r>
+      <w:r>
+        <w:rPr>
+          <w:rFonts w:ascii="Times New Roman" w:eastAsia="宋体" w:hAnsi="Times New Roman" w:cs="Times New Roman"/>
+          <w:szCs w:val="21"/>
+        </w:rPr>
+        <w:t>1</w:t>
+      </w:r>
+      <w:r>
+        <w:rPr>
+          <w:rFonts w:ascii="Times New Roman" w:eastAsia="宋体" w:hAnsi="Times New Roman" w:cs="Times New Roman"/>
+          <w:szCs w:val="21"/>
+        </w:rPr>
+        <w:t>单试次流程图</w:t>
+      </w:r>
+    </w:p>
+    <w:p>
+      <w:pPr>
+        <w:ind w:firstLine="420"/>
+        <w:rPr>
+          <w:rFonts w:ascii="Times New Roman" w:eastAsia="宋体" w:hAnsi="Times New Roman" w:cs="Times New Roman"/>
+          <w:szCs w:val="21"/>
+        </w:rPr>
+      </w:pPr>
+      <w:r>
+        <w:rPr>
+          <w:rFonts w:ascii="Times New Roman" w:eastAsia="宋体" w:hAnsi="Times New Roman" w:cs="Times New Roman"/>
+          <w:szCs w:val="21"/>
+        </w:rPr>
+        <w:t>匹配任务共</w:t>
+      </w:r>
+      <w:r>
+        <w:rPr>
+          <w:rFonts w:ascii="Times New Roman" w:eastAsia="宋体" w:hAnsi="Times New Roman" w:cs="Times New Roman"/>
+          <w:szCs w:val="21"/>
+        </w:rPr>
+        <w:t>6</w:t>
+      </w:r>
+      <w:r>
+        <w:rPr>
+          <w:rFonts w:ascii="Times New Roman" w:eastAsia="宋体" w:hAnsi="Times New Roman" w:cs="Times New Roman"/>
+          <w:szCs w:val="21"/>
+        </w:rPr>
+        <w:t>种实验条件（匹配</w:t>
+      </w:r>
+      <w:r>
+        <w:rPr>
+          <w:rFonts w:ascii="Times New Roman" w:eastAsia="宋体" w:hAnsi="Times New Roman" w:cs="Times New Roman"/>
+          <w:szCs w:val="21"/>
+        </w:rPr>
+        <w:t>-</w:t>
+      </w:r>
+      <w:r>
+        <w:rPr>
+          <w:rFonts w:ascii="Times New Roman" w:eastAsia="宋体" w:hAnsi="Times New Roman" w:cs="Times New Roman"/>
+          <w:szCs w:val="21"/>
+        </w:rPr>
+        <w:t>自我、匹配</w:t>
+      </w:r>
+      <w:r>
+        <w:rPr>
+          <w:rFonts w:ascii="Times New Roman" w:eastAsia="宋体" w:hAnsi="Times New Roman" w:cs="Times New Roman"/>
+          <w:szCs w:val="21"/>
+        </w:rPr>
+        <w:t>-</w:t>
+      </w:r>
+      <w:r>
+        <w:rPr>
+          <w:rFonts w:ascii="Times New Roman" w:eastAsia="宋体" w:hAnsi="Times New Roman" w:cs="Times New Roman"/>
+          <w:szCs w:val="21"/>
+        </w:rPr>
+        <w:t>朋友、匹配</w:t>
+      </w:r>
+      <w:r>
+        <w:rPr>
+          <w:rFonts w:ascii="Times New Roman" w:eastAsia="宋体" w:hAnsi="Times New Roman" w:cs="Times New Roman"/>
+          <w:szCs w:val="21"/>
+        </w:rPr>
+        <w:t>-</w:t>
+      </w:r>
+      <w:r>
+        <w:rPr>
+          <w:rFonts w:ascii="Times New Roman" w:eastAsia="宋体" w:hAnsi="Times New Roman" w:cs="Times New Roman"/>
+          <w:szCs w:val="21"/>
+        </w:rPr>
+        <w:t>生人、</w:t>
+      </w:r>
+      <w:r>
+        <w:rPr>
+          <w:rFonts w:ascii="Times New Roman" w:eastAsia="宋体" w:hAnsi="Times New Roman" w:cs="Times New Roman"/>
+          <w:szCs w:val="21"/>
+        </w:rPr>
+        <w:t>不</w:t>
+      </w:r>
+      <w:r>
+        <w:rPr>
+          <w:rFonts w:ascii="Times New Roman" w:eastAsia="宋体" w:hAnsi="Times New Roman" w:cs="Times New Roman"/>
+          <w:szCs w:val="21"/>
+        </w:rPr>
+        <w:t>匹配</w:t>
+      </w:r>
+      <w:r>
+        <w:rPr>
+          <w:rFonts w:ascii="Times New Roman" w:eastAsia="宋体" w:hAnsi="Times New Roman" w:cs="Times New Roman"/>
+          <w:szCs w:val="21"/>
+        </w:rPr>
+        <w:t>-</w:t>
+      </w:r>
+      <w:r>
+        <w:rPr>
+          <w:rFonts w:ascii="Times New Roman" w:eastAsia="宋体" w:hAnsi="Times New Roman" w:cs="Times New Roman"/>
+          <w:szCs w:val="21"/>
+        </w:rPr>
+        <w:t>自我、</w:t>
+      </w:r>
+      <w:r>
+        <w:rPr>
+          <w:rFonts w:ascii="Times New Roman" w:eastAsia="宋体" w:hAnsi="Times New Roman" w:cs="Times New Roman"/>
+          <w:szCs w:val="21"/>
+        </w:rPr>
+        <w:t>不</w:t>
+      </w:r>
+      <w:r>
+        <w:rPr>
+          <w:rFonts w:ascii="Times New Roman" w:eastAsia="宋体" w:hAnsi="Times New Roman" w:cs="Times New Roman"/>
+          <w:szCs w:val="21"/>
+        </w:rPr>
+        <w:t>匹配</w:t>
+      </w:r>
+      <w:r>
+        <w:rPr>
+          <w:rFonts w:ascii="Times New Roman" w:eastAsia="宋体" w:hAnsi="Times New Roman" w:cs="Times New Roman"/>
+          <w:szCs w:val="21"/>
+        </w:rPr>
+        <w:t>-</w:t>
+      </w:r>
+      <w:r>
+        <w:rPr>
+          <w:rFonts w:ascii="Times New Roman" w:eastAsia="宋体" w:hAnsi="Times New Roman" w:cs="Times New Roman"/>
+          <w:szCs w:val="21"/>
+        </w:rPr>
+        <w:t>朋友、</w:t>
+      </w:r>
+      <w:r>
+        <w:rPr>
+          <w:rFonts w:ascii="Times New Roman" w:eastAsia="宋体" w:hAnsi="Times New Roman" w:cs="Times New Roman"/>
+          <w:szCs w:val="21"/>
+        </w:rPr>
+        <w:t>不</w:t>
+      </w:r>
+      <w:r>
+        <w:rPr>
+          <w:rFonts w:ascii="Times New Roman" w:eastAsia="宋体" w:hAnsi="Times New Roman" w:cs="Times New Roman"/>
+          <w:szCs w:val="21"/>
+        </w:rPr>
+        <w:t>匹配</w:t>
+      </w:r>
+      <w:r>
+        <w:rPr>
+          <w:rFonts w:ascii="Times New Roman" w:eastAsia="宋体" w:hAnsi="Times New Roman" w:cs="Times New Roman"/>
+          <w:szCs w:val="21"/>
+        </w:rPr>
+        <w:t>-</w:t>
+      </w:r>
+      <w:r>
+        <w:rPr>
+          <w:rFonts w:ascii="Times New Roman" w:eastAsia="宋体" w:hAnsi="Times New Roman" w:cs="Times New Roman"/>
+          <w:szCs w:val="21"/>
+        </w:rPr>
+        <w:t>生人），每个条件有</w:t>
+      </w:r>
+      <w:r>
+        <w:rPr>
+          <w:rFonts w:ascii="Times New Roman" w:eastAsia="宋体" w:hAnsi="Times New Roman" w:cs="Times New Roman"/>
+          <w:szCs w:val="21"/>
+        </w:rPr>
+        <w:t>60</w:t>
+      </w:r>
+      <w:r>
+        <w:rPr>
+          <w:rFonts w:ascii="Times New Roman" w:eastAsia="宋体" w:hAnsi="Times New Roman" w:cs="Times New Roman"/>
+          <w:szCs w:val="21"/>
+        </w:rPr>
+        <w:t>个试次，合计</w:t>
+      </w:r>
+      <w:r>
+        <w:rPr>
+          <w:rFonts w:ascii="Times New Roman" w:eastAsia="宋体" w:hAnsi="Times New Roman" w:cs="Times New Roman"/>
+          <w:szCs w:val="21"/>
+        </w:rPr>
+        <w:t>360</w:t>
+      </w:r>
+      <w:r>
+        <w:rPr>
+          <w:rFonts w:ascii="Times New Roman" w:eastAsia="宋体" w:hAnsi="Times New Roman" w:cs="Times New Roman"/>
+          <w:szCs w:val="21"/>
+        </w:rPr>
+        <w:t>个试次。分类任务共</w:t>
+      </w:r>
+      <w:r>
+        <w:rPr>
+          <w:rFonts w:ascii="Times New Roman" w:eastAsia="宋体" w:hAnsi="Times New Roman" w:cs="Times New Roman"/>
+          <w:szCs w:val="21"/>
+        </w:rPr>
+        <w:t>6</w:t>
+      </w:r>
+      <w:r>
+        <w:rPr>
+          <w:rFonts w:ascii="Times New Roman" w:eastAsia="宋体" w:hAnsi="Times New Roman" w:cs="Times New Roman"/>
+          <w:szCs w:val="21"/>
+        </w:rPr>
+        <w:t>种</w:t>
+      </w:r>
+      <w:r>
+        <w:rPr>
+          <w:rFonts w:ascii="Times New Roman" w:eastAsia="宋体" w:hAnsi="Times New Roman" w:cs="Times New Roman"/>
+          <w:szCs w:val="21"/>
+        </w:rPr>
+        <w:t>实验条件，目标图形与非目标图形试次数量相同，具体试次安排见试次安排表</w:t>
+      </w:r>
+      <w:r>
+        <w:rPr>
+          <w:rFonts w:ascii="Times New Roman" w:eastAsia="宋体" w:hAnsi="Times New Roman" w:cs="Times New Roman"/>
+          <w:szCs w:val="21"/>
+        </w:rPr>
+        <w:t>（</w:t>
+      </w:r>
+      <w:r>
+        <w:rPr>
+          <w:rFonts w:ascii="Times New Roman" w:eastAsia="宋体" w:hAnsi="Times New Roman" w:cs="Times New Roman"/>
+          <w:szCs w:val="21"/>
+        </w:rPr>
+        <w:fldChar w:fldCharType="begin"/>
+      </w:r>
+      <w:r>
+        <w:rPr>
+          <w:rFonts w:ascii="Times New Roman" w:eastAsia="宋体" w:hAnsi="Times New Roman" w:cs="Times New Roman"/>
+          <w:szCs w:val="21"/>
+        </w:rPr>
+        <w:instrText xml:space="preserve"> REF _Ref194015788 \h </w:instrText>
+      </w:r>
+      <w:r>
+        <w:rPr>
+          <w:rFonts w:ascii="Times New Roman" w:eastAsia="宋体" w:hAnsi="Times New Roman" w:cs="Times New Roman"/>
+          <w:szCs w:val="21"/>
+        </w:rPr>
+      </w:r>
+      <w:r>
+        <w:rPr>
+          <w:rFonts w:ascii="Times New Roman" w:eastAsia="宋体" w:hAnsi="Times New Roman" w:cs="Times New Roman"/>
+          <w:szCs w:val="21"/>
+        </w:rPr>
+        <w:instrText xml:space="preserve"> \* MERGEFORMAT </w:instrText>
+      </w:r>
+      <w:r>
+        <w:rPr>
+          <w:rFonts w:ascii="Times New Roman" w:eastAsia="宋体" w:hAnsi="Times New Roman" w:cs="Times New Roman"/>
+          <w:szCs w:val="21"/>
+        </w:rPr>
+        <w:fldChar w:fldCharType="separate"/>
+      </w:r>
+      <w:r>
+        <w:rPr>
+          <w:rFonts w:ascii="Times New Roman" w:eastAsia="宋体" w:hAnsi="Times New Roman" w:cs="Times New Roman"/>
+        </w:rPr>
+        <w:t>表</w:t>
+      </w:r>
+      <w:r>
+        <w:rPr>
+          <w:rFonts w:ascii="Times New Roman" w:eastAsia="宋体" w:hAnsi="Times New Roman" w:cs="Times New Roman"/>
+        </w:rPr>
+        <w:t xml:space="preserve"> </w:t>
+      </w:r>
+      <w:r>
+        <w:rPr>
+          <w:rFonts w:ascii="Times New Roman" w:eastAsia="宋体" w:hAnsi="Times New Roman" w:cs="Times New Roman"/>
+          <w:noProof/>
+        </w:rPr>
+        <w:t>1</w:t>
+      </w:r>
+      <w:r>
+        <w:rPr>
+          <w:rFonts w:ascii="Times New Roman" w:eastAsia="宋体" w:hAnsi="Times New Roman" w:cs="Times New Roman"/>
+          <w:szCs w:val="21"/>
+        </w:rPr>
+        <w:fldChar w:fldCharType="end"/>
+      </w:r>
+      <w:r>
+        <w:rPr>
+          <w:rFonts w:ascii="Times New Roman" w:eastAsia="宋体" w:hAnsi="Times New Roman" w:cs="Times New Roman"/>
+          <w:szCs w:val="21"/>
+        </w:rPr>
+        <w:t>）</w:t>
+      </w:r>
+      <w:r>
+        <w:rPr>
+          <w:rFonts w:ascii="Times New Roman" w:eastAsia="宋体" w:hAnsi="Times New Roman" w:cs="Times New Roman"/>
+          <w:szCs w:val="21"/>
+        </w:rPr>
+        <w:t>。</w:t>
+      </w:r>
+    </w:p>
+    <w:p>
+      <w:pPr>
+        <w:pStyle w:val="af"/>
+        <w:ind w:firstLineChars="0" w:firstLine="0"/>
+        <w:jc w:val="center"/>
+        <w:rPr>
+          <w:rFonts w:ascii="Times New Roman" w:eastAsia="宋体" w:hAnsi="Times New Roman" w:cs="Times New Roman"/>
+          <w:szCs w:val="21"/>
+        </w:rPr>
+      </w:pPr>
+      <w:bookmarkStart w:id="1" w:name="_Ref194015788"/>
+      <w:r>
+        <w:rPr>
+          <w:rFonts w:ascii="Times New Roman" w:eastAsia="宋体" w:hAnsi="Times New Roman" w:cs="Times New Roman"/>
+        </w:rPr>
+        <w:t>表</w:t>
+      </w:r>
+      <w:r>
+        <w:rPr>
+          <w:rFonts w:ascii="Times New Roman" w:eastAsia="宋体" w:hAnsi="Times New Roman" w:cs="Times New Roman"/>
+        </w:rPr>
+        <w:t xml:space="preserve"> </w:t>
+      </w:r>
+      <w:r>
+        <w:rPr>
+          <w:rFonts w:ascii="Times New Roman" w:eastAsia="宋体" w:hAnsi="Times New Roman" w:cs="Times New Roman"/>
+        </w:rPr>
+        <w:fldChar w:fldCharType="begin"/>
+      </w:r>
+      <w:r>
+        <w:rPr>
+          <w:rFonts w:ascii="Times New Roman" w:eastAsia="宋体" w:hAnsi="Times New Roman" w:cs="Times New Roman"/>
+        </w:rPr>
+        <w:instrText xml:space="preserve"> SEQ </w:instrText>
+      </w:r>
+      <w:r>
+        <w:rPr>
+          <w:rFonts w:ascii="Times New Roman" w:eastAsia="宋体" w:hAnsi="Times New Roman" w:cs="Times New Roman"/>
+        </w:rPr>
+        <w:instrText>表</w:instrText>
+      </w:r>
+      <w:r>
+        <w:rPr>
+          <w:rFonts w:ascii="Times New Roman" w:eastAsia="宋体" w:hAnsi="Times New Roman" w:cs="Times New Roman"/>
+        </w:rPr>
+        <w:instrText xml:space="preserve"> \* ARABIC </w:instrText>
+      </w:r>
+      <w:r>
+        <w:rPr>
+          <w:rFonts w:ascii="Times New Roman" w:eastAsia="宋体" w:hAnsi="Times New Roman" w:cs="Times New Roman"/>
+        </w:rPr>
+        <w:fldChar w:fldCharType="separate"/>
+      </w:r>
+      <w:r>
+        <w:rPr>
+          <w:rFonts w:ascii="Times New Roman" w:eastAsia="宋体" w:hAnsi="Times New Roman" w:cs="Times New Roman"/>
+          <w:noProof/>
+        </w:rPr>
+        <w:t>1</w:t>
+      </w:r>
+      <w:r>
+        <w:rPr>
+          <w:rFonts w:ascii="Times New Roman" w:eastAsia="宋体" w:hAnsi="Times New Roman" w:cs="Times New Roman"/>
+        </w:rPr>
+        <w:fldChar w:fldCharType="end"/>
+      </w:r>
+      <w:bookmarkEnd w:id="1"/>
+      <w:r>
+        <w:rPr>
+          <w:rFonts w:ascii="Times New Roman" w:eastAsia="宋体" w:hAnsi="Times New Roman" w:cs="Times New Roman"/>
+          <w:szCs w:val="21"/>
+        </w:rPr>
+        <w:t>分类任务试次安排表</w:t>
+      </w:r>
+    </w:p>
+    <w:tbl>
+      <w:tblPr>
+        <w:tblStyle w:val="ae"/>
+        <w:tblW w:w="5000" w:type="pct"/>
+        <w:jc w:val="center"/>
+        <w:tblLook w:val="04A0" w:firstRow="1" w:lastRow="0" w:firstColumn="1" w:lastColumn="0" w:noHBand="0" w:noVBand="1"/>
+      </w:tblPr>
+      <w:tblGrid>
+        <w:gridCol w:w="5459"/>
+        <w:gridCol w:w="2837"/>
+      </w:tblGrid>
+      <w:tr>
+        <w:trPr>
+          <w:trHeight w:val="283"/>
+          <w:jc w:val="center"/>
+        </w:trPr>
+        <w:tc>
+          <w:tcPr>
+            <w:tcW w:w="3290" w:type="pct"/>
+            <w:vAlign w:val="center"/>
+          </w:tcPr>
+          <w:p>
+            <w:pPr>
+              <w:ind w:firstLine="420"/>
+              <w:jc w:val="center"/>
+              <w:rPr>
+                <w:rFonts w:ascii="Times New Roman" w:eastAsia="宋体" w:hAnsi="Times New Roman" w:cs="Times New Roman"/>
+                <w:szCs w:val="21"/>
+              </w:rPr>
+            </w:pPr>
+            <w:r>
+              <w:rPr>
+                <w:rFonts w:ascii="Times New Roman" w:eastAsia="宋体" w:hAnsi="Times New Roman" w:cs="Times New Roman"/>
+                <w:szCs w:val="21"/>
+              </w:rPr>
+              <w:t>实验条件</w:t>
+            </w:r>
+          </w:p>
+        </w:tc>
+        <w:tc>
+          <w:tcPr>
+            <w:tcW w:w="1710" w:type="pct"/>
+            <w:vAlign w:val="center"/>
+          </w:tcPr>
+          <w:p>
+            <w:pPr>
+              <w:ind w:firstLine="420"/>
+              <w:jc w:val="center"/>
+              <w:rPr>
+                <w:rFonts w:ascii="Times New Roman" w:eastAsia="宋体" w:hAnsi="Times New Roman" w:cs="Times New Roman"/>
+                <w:szCs w:val="21"/>
+              </w:rPr>
+            </w:pPr>
+            <w:r>
+              <w:rPr>
+                <w:rFonts w:ascii="Times New Roman" w:eastAsia="宋体" w:hAnsi="Times New Roman" w:cs="Times New Roman"/>
+                <w:szCs w:val="21"/>
+              </w:rPr>
+              <w:t>试次数</w:t>
+            </w:r>
+          </w:p>
+        </w:tc>
+      </w:tr>
+      <w:tr>
+        <w:trPr>
+          <w:trHeight w:val="283"/>
+          <w:jc w:val="center"/>
+        </w:trPr>
+        <w:tc>
+          <w:tcPr>
+            <w:tcW w:w="3290" w:type="pct"/>
+            <w:vAlign w:val="center"/>
+          </w:tcPr>
+          <w:p>
+            <w:pPr>
+              <w:ind w:firstLine="420"/>
+              <w:jc w:val="center"/>
+              <w:rPr>
+                <w:rFonts w:ascii="Times New Roman" w:eastAsia="宋体" w:hAnsi="Times New Roman" w:cs="Times New Roman"/>
+                <w:color w:val="FF0000"/>
+                <w:szCs w:val="21"/>
+              </w:rPr>
+            </w:pPr>
+            <w:r>
+              <w:rPr>
+                <w:rFonts w:ascii="Times New Roman" w:eastAsia="宋体" w:hAnsi="Times New Roman" w:cs="Times New Roman"/>
+                <w:color w:val="FF0000"/>
+                <w:szCs w:val="21"/>
+              </w:rPr>
+              <w:t>自我优先</w:t>
+            </w:r>
+            <w:r>
+              <w:rPr>
+                <w:rFonts w:ascii="Times New Roman" w:eastAsia="宋体" w:hAnsi="Times New Roman" w:cs="Times New Roman"/>
+                <w:color w:val="FF0000"/>
+                <w:szCs w:val="21"/>
+              </w:rPr>
+              <w:t>+</w:t>
+            </w:r>
+            <w:r>
+              <w:rPr>
+                <w:rFonts w:ascii="Times New Roman" w:eastAsia="宋体" w:hAnsi="Times New Roman" w:cs="Times New Roman"/>
+                <w:color w:val="FF0000"/>
+                <w:szCs w:val="21"/>
+              </w:rPr>
+              <w:t>自我图形</w:t>
+            </w:r>
+            <w:r>
+              <w:rPr>
+                <w:rFonts w:ascii="Times New Roman" w:eastAsia="宋体" w:hAnsi="Times New Roman" w:cs="Times New Roman"/>
+                <w:color w:val="FF0000"/>
+                <w:szCs w:val="21"/>
+              </w:rPr>
+              <w:t>（目标图形）</w:t>
+            </w:r>
+          </w:p>
+        </w:tc>
+        <w:tc>
+          <w:tcPr>
+            <w:tcW w:w="1710" w:type="pct"/>
+            <w:vAlign w:val="center"/>
+          </w:tcPr>
+          <w:p>
+            <w:pPr>
+              <w:ind w:firstLine="420"/>
+              <w:jc w:val="center"/>
+              <w:rPr>
+                <w:rFonts w:ascii="Times New Roman" w:eastAsia="宋体" w:hAnsi="Times New Roman" w:cs="Times New Roman"/>
+                <w:color w:val="FF0000"/>
+                <w:szCs w:val="21"/>
+              </w:rPr>
+            </w:pPr>
+            <w:r>
+              <w:rPr>
+                <w:rFonts w:ascii="Times New Roman" w:eastAsia="宋体" w:hAnsi="Times New Roman" w:cs="Times New Roman"/>
+                <w:color w:val="FF0000"/>
+                <w:szCs w:val="21"/>
+              </w:rPr>
+              <w:t>160</w:t>
+            </w:r>
+          </w:p>
+        </w:tc>
+      </w:tr>
+      <w:tr>
+        <w:trPr>
+          <w:trHeight w:val="283"/>
+          <w:jc w:val="center"/>
+        </w:trPr>
+        <w:tc>
+          <w:tcPr>
+            <w:tcW w:w="3290" w:type="pct"/>
+            <w:vAlign w:val="center"/>
+          </w:tcPr>
+          <w:p>
+            <w:pPr>
+              <w:ind w:firstLine="420"/>
+              <w:jc w:val="center"/>
+              <w:rPr>
+                <w:rFonts w:ascii="Times New Roman" w:eastAsia="宋体" w:hAnsi="Times New Roman" w:cs="Times New Roman"/>
+                <w:szCs w:val="21"/>
+              </w:rPr>
+            </w:pPr>
+            <w:r>
+              <w:rPr>
+                <w:rFonts w:ascii="Times New Roman" w:eastAsia="宋体" w:hAnsi="Times New Roman" w:cs="Times New Roman"/>
+                <w:szCs w:val="21"/>
+              </w:rPr>
+              <w:t>自我优先</w:t>
+            </w:r>
+            <w:r>
+              <w:rPr>
+                <w:rFonts w:ascii="Times New Roman" w:eastAsia="宋体" w:hAnsi="Times New Roman" w:cs="Times New Roman"/>
+                <w:szCs w:val="21"/>
+              </w:rPr>
+              <w:t>+</w:t>
+            </w:r>
+            <w:r>
+              <w:rPr>
+                <w:rFonts w:ascii="Times New Roman" w:eastAsia="宋体" w:hAnsi="Times New Roman" w:cs="Times New Roman"/>
+                <w:szCs w:val="21"/>
+              </w:rPr>
+              <w:t>朋友图形</w:t>
+            </w:r>
+            <w:r>
+              <w:rPr>
+                <w:rFonts w:ascii="Times New Roman" w:eastAsia="宋体" w:hAnsi="Times New Roman" w:cs="Times New Roman"/>
+                <w:szCs w:val="21"/>
+              </w:rPr>
+              <w:t>（非目标图形）</w:t>
+            </w:r>
+          </w:p>
+        </w:tc>
+        <w:tc>
+          <w:tcPr>
+            <w:tcW w:w="1710" w:type="pct"/>
+            <w:vAlign w:val="center"/>
+          </w:tcPr>
+          <w:p>
+            <w:pPr>
+              <w:ind w:firstLine="420"/>
+              <w:jc w:val="center"/>
+              <w:rPr>
+                <w:rFonts w:ascii="Times New Roman" w:eastAsia="宋体" w:hAnsi="Times New Roman" w:cs="Times New Roman"/>
+                <w:szCs w:val="21"/>
+              </w:rPr>
+            </w:pPr>
+            <w:r>
+              <w:rPr>
+                <w:rFonts w:ascii="Times New Roman" w:eastAsia="宋体" w:hAnsi="Times New Roman" w:cs="Times New Roman"/>
+                <w:szCs w:val="21"/>
+              </w:rPr>
+              <w:t>80</w:t>
+            </w:r>
+          </w:p>
+        </w:tc>
+      </w:tr>
+      <w:tr>
+        <w:trPr>
+          <w:trHeight w:val="283"/>
+          <w:jc w:val="center"/>
+        </w:trPr>
+        <w:tc>
+          <w:tcPr>
+            <w:tcW w:w="3290" w:type="pct"/>
+            <w:vAlign w:val="center"/>
+          </w:tcPr>
+          <w:p>
+            <w:pPr>
+              <w:ind w:firstLine="420"/>
+              <w:jc w:val="center"/>
+              <w:rPr>
+                <w:rFonts w:ascii="Times New Roman" w:eastAsia="宋体" w:hAnsi="Times New Roman" w:cs="Times New Roman"/>
+                <w:szCs w:val="21"/>
+              </w:rPr>
+            </w:pPr>
+            <w:r>
+              <w:rPr>
+                <w:rFonts w:ascii="Times New Roman" w:eastAsia="宋体" w:hAnsi="Times New Roman" w:cs="Times New Roman"/>
+                <w:szCs w:val="21"/>
+              </w:rPr>
+              <w:lastRenderedPageBreak/>
+              <w:t>自我优先</w:t>
+            </w:r>
+            <w:r>
+              <w:rPr>
+                <w:rFonts w:ascii="Times New Roman" w:eastAsia="宋体" w:hAnsi="Times New Roman" w:cs="Times New Roman"/>
+                <w:szCs w:val="21"/>
+              </w:rPr>
+              <w:t>+</w:t>
+            </w:r>
+            <w:r>
+              <w:rPr>
+                <w:rFonts w:ascii="Times New Roman" w:eastAsia="宋体" w:hAnsi="Times New Roman" w:cs="Times New Roman"/>
+                <w:szCs w:val="21"/>
+              </w:rPr>
+              <w:t>生人图形（非目标图形）</w:t>
+            </w:r>
+          </w:p>
+        </w:tc>
+        <w:tc>
+          <w:tcPr>
+            <w:tcW w:w="1710" w:type="pct"/>
+            <w:vAlign w:val="center"/>
+          </w:tcPr>
+          <w:p>
+            <w:pPr>
+              <w:ind w:firstLine="420"/>
+              <w:jc w:val="center"/>
+              <w:rPr>
+                <w:rFonts w:ascii="Times New Roman" w:eastAsia="宋体" w:hAnsi="Times New Roman" w:cs="Times New Roman"/>
+                <w:szCs w:val="21"/>
+              </w:rPr>
+            </w:pPr>
+            <w:r>
+              <w:rPr>
+                <w:rFonts w:ascii="Times New Roman" w:eastAsia="宋体" w:hAnsi="Times New Roman" w:cs="Times New Roman"/>
+                <w:szCs w:val="21"/>
+              </w:rPr>
+              <w:t>80</w:t>
+            </w:r>
+          </w:p>
+        </w:tc>
+      </w:tr>
+      <w:tr>
+        <w:trPr>
+          <w:trHeight w:val="283"/>
+          <w:jc w:val="center"/>
+        </w:trPr>
+        <w:tc>
+          <w:tcPr>
+            <w:tcW w:w="3290" w:type="pct"/>
+            <w:vAlign w:val="center"/>
+          </w:tcPr>
+          <w:p>
+            <w:pPr>
+              <w:ind w:firstLine="420"/>
+              <w:jc w:val="center"/>
+              <w:rPr>
+                <w:rFonts w:ascii="Times New Roman" w:eastAsia="宋体" w:hAnsi="Times New Roman" w:cs="Times New Roman"/>
+                <w:szCs w:val="21"/>
+              </w:rPr>
+            </w:pPr>
+            <w:r>
+              <w:rPr>
+                <w:rFonts w:ascii="Times New Roman" w:eastAsia="宋体" w:hAnsi="Times New Roman" w:cs="Times New Roman"/>
+                <w:szCs w:val="21"/>
+              </w:rPr>
+              <w:t>朋友优先</w:t>
+            </w:r>
+            <w:r>
+              <w:rPr>
+                <w:rFonts w:ascii="Times New Roman" w:eastAsia="宋体" w:hAnsi="Times New Roman" w:cs="Times New Roman"/>
+                <w:szCs w:val="21"/>
+              </w:rPr>
+              <w:t>+</w:t>
+            </w:r>
+            <w:r>
+              <w:rPr>
+                <w:rFonts w:ascii="Times New Roman" w:eastAsia="宋体" w:hAnsi="Times New Roman" w:cs="Times New Roman"/>
+                <w:szCs w:val="21"/>
+              </w:rPr>
+              <w:t>自我图形（非目标图形）</w:t>
+            </w:r>
+          </w:p>
+        </w:tc>
+        <w:tc>
+          <w:tcPr>
+            <w:tcW w:w="1710" w:type="pct"/>
+            <w:vAlign w:val="center"/>
+          </w:tcPr>
+          <w:p>
+            <w:pPr>
+              <w:ind w:firstLine="420"/>
+              <w:jc w:val="center"/>
+              <w:rPr>
+                <w:rFonts w:ascii="Times New Roman" w:eastAsia="宋体" w:hAnsi="Times New Roman" w:cs="Times New Roman"/>
+                <w:szCs w:val="21"/>
+              </w:rPr>
+            </w:pPr>
+            <w:r>
+              <w:rPr>
+                <w:rFonts w:ascii="Times New Roman" w:eastAsia="宋体" w:hAnsi="Times New Roman" w:cs="Times New Roman"/>
+                <w:szCs w:val="21"/>
+              </w:rPr>
+              <w:t>80</w:t>
+            </w:r>
+          </w:p>
+        </w:tc>
+      </w:tr>
+      <w:tr>
+        <w:trPr>
+          <w:trHeight w:val="283"/>
+          <w:jc w:val="center"/>
+        </w:trPr>
+        <w:tc>
+          <w:tcPr>
+            <w:tcW w:w="3290" w:type="pct"/>
+            <w:vAlign w:val="center"/>
+          </w:tcPr>
+          <w:p>
+            <w:pPr>
+              <w:ind w:firstLine="420"/>
+              <w:jc w:val="center"/>
+              <w:rPr>
+                <w:rFonts w:ascii="Times New Roman" w:eastAsia="宋体" w:hAnsi="Times New Roman" w:cs="Times New Roman"/>
+                <w:szCs w:val="21"/>
+              </w:rPr>
+            </w:pPr>
+            <w:r>
+              <w:rPr>
+                <w:rFonts w:ascii="Times New Roman" w:eastAsia="宋体" w:hAnsi="Times New Roman" w:cs="Times New Roman"/>
+                <w:color w:val="FF0000"/>
+                <w:szCs w:val="21"/>
+              </w:rPr>
+              <w:t>朋友优先</w:t>
+            </w:r>
+            <w:r>
+              <w:rPr>
+                <w:rFonts w:ascii="Times New Roman" w:eastAsia="宋体" w:hAnsi="Times New Roman" w:cs="Times New Roman"/>
+                <w:color w:val="FF0000"/>
+                <w:szCs w:val="21"/>
+              </w:rPr>
+              <w:t>+</w:t>
+            </w:r>
+            <w:r>
+              <w:rPr>
+                <w:rFonts w:ascii="Times New Roman" w:eastAsia="宋体" w:hAnsi="Times New Roman" w:cs="Times New Roman"/>
+                <w:color w:val="FF0000"/>
+                <w:szCs w:val="21"/>
+              </w:rPr>
+              <w:t>朋友图形（目标图形）</w:t>
+            </w:r>
+          </w:p>
+        </w:tc>
+        <w:tc>
+          <w:tcPr>
+            <w:tcW w:w="1710" w:type="pct"/>
+            <w:vAlign w:val="center"/>
+          </w:tcPr>
+          <w:p>
+            <w:pPr>
+              <w:ind w:firstLine="420"/>
+              <w:jc w:val="center"/>
+              <w:rPr>
+                <w:rFonts w:ascii="Times New Roman" w:eastAsia="宋体" w:hAnsi="Times New Roman" w:cs="Times New Roman"/>
+                <w:szCs w:val="21"/>
+              </w:rPr>
+            </w:pPr>
+            <w:r>
+              <w:rPr>
+                <w:rFonts w:ascii="Times New Roman" w:eastAsia="宋体" w:hAnsi="Times New Roman" w:cs="Times New Roman"/>
+                <w:color w:val="FF0000"/>
+                <w:szCs w:val="21"/>
+              </w:rPr>
+              <w:t>160</w:t>
+            </w:r>
+          </w:p>
+        </w:tc>
+      </w:tr>
+      <w:tr>
+        <w:trPr>
+          <w:trHeight w:val="283"/>
+          <w:jc w:val="center"/>
+        </w:trPr>
+        <w:tc>
+          <w:tcPr>
+            <w:tcW w:w="3290" w:type="pct"/>
+            <w:vAlign w:val="center"/>
+          </w:tcPr>
+          <w:p>
+            <w:pPr>
+              <w:ind w:firstLine="420"/>
+              <w:jc w:val="center"/>
+              <w:rPr>
+                <w:rFonts w:ascii="Times New Roman" w:eastAsia="宋体" w:hAnsi="Times New Roman" w:cs="Times New Roman"/>
+                <w:szCs w:val="21"/>
+              </w:rPr>
+            </w:pPr>
+            <w:r>
+              <w:rPr>
+                <w:rFonts w:ascii="Times New Roman" w:eastAsia="宋体" w:hAnsi="Times New Roman" w:cs="Times New Roman"/>
+                <w:szCs w:val="21"/>
+              </w:rPr>
+              <w:t>朋友优先</w:t>
+            </w:r>
+            <w:r>
+              <w:rPr>
+                <w:rFonts w:ascii="Times New Roman" w:eastAsia="宋体" w:hAnsi="Times New Roman" w:cs="Times New Roman"/>
+                <w:szCs w:val="21"/>
+              </w:rPr>
+              <w:t>+</w:t>
+            </w:r>
+            <w:r>
+              <w:rPr>
+                <w:rFonts w:ascii="Times New Roman" w:eastAsia="宋体" w:hAnsi="Times New Roman" w:cs="Times New Roman"/>
+                <w:szCs w:val="21"/>
+              </w:rPr>
+              <w:t>生人图形（非目标图形）</w:t>
+            </w:r>
+          </w:p>
+        </w:tc>
+        <w:tc>
+          <w:tcPr>
+            <w:tcW w:w="1710" w:type="pct"/>
+            <w:vAlign w:val="center"/>
+          </w:tcPr>
+          <w:p>
+            <w:pPr>
+              <w:ind w:firstLine="420"/>
+              <w:jc w:val="center"/>
+              <w:rPr>
+                <w:rFonts w:ascii="Times New Roman" w:eastAsia="宋体" w:hAnsi="Times New Roman" w:cs="Times New Roman"/>
+                <w:szCs w:val="21"/>
+              </w:rPr>
+            </w:pPr>
+            <w:r>
+              <w:rPr>
+                <w:rFonts w:ascii="Times New Roman" w:eastAsia="宋体" w:hAnsi="Times New Roman" w:cs="Times New Roman"/>
+                <w:szCs w:val="21"/>
+              </w:rPr>
+              <w:t>80</w:t>
+            </w:r>
+          </w:p>
+        </w:tc>
+      </w:tr>
+      <w:tr>
+        <w:trPr>
+          <w:trHeight w:val="283"/>
+          <w:jc w:val="center"/>
+        </w:trPr>
+        <w:tc>
+          <w:tcPr>
+            <w:tcW w:w="3290" w:type="pct"/>
+            <w:vAlign w:val="center"/>
+          </w:tcPr>
+          <w:p>
+            <w:pPr>
+              <w:ind w:firstLine="420"/>
+              <w:jc w:val="center"/>
+              <w:rPr>
+                <w:rFonts w:ascii="Times New Roman" w:eastAsia="宋体" w:hAnsi="Times New Roman" w:cs="Times New Roman"/>
+                <w:szCs w:val="21"/>
+              </w:rPr>
+            </w:pPr>
+            <w:r>
+              <w:rPr>
+                <w:rFonts w:ascii="Times New Roman" w:eastAsia="宋体" w:hAnsi="Times New Roman" w:cs="Times New Roman"/>
+                <w:szCs w:val="21"/>
+              </w:rPr>
+              <w:t>生人优先</w:t>
+            </w:r>
+            <w:r>
+              <w:rPr>
+                <w:rFonts w:ascii="Times New Roman" w:eastAsia="宋体" w:hAnsi="Times New Roman" w:cs="Times New Roman"/>
+                <w:szCs w:val="21"/>
+              </w:rPr>
+              <w:t>+</w:t>
+            </w:r>
+            <w:r>
+              <w:rPr>
+                <w:rFonts w:ascii="Times New Roman" w:eastAsia="宋体" w:hAnsi="Times New Roman" w:cs="Times New Roman"/>
+                <w:szCs w:val="21"/>
+              </w:rPr>
+              <w:t>自我图形（非目标图形）</w:t>
+            </w:r>
+          </w:p>
+        </w:tc>
+        <w:tc>
+          <w:tcPr>
+            <w:tcW w:w="1710" w:type="pct"/>
+            <w:vAlign w:val="center"/>
+          </w:tcPr>
+          <w:p>
+            <w:pPr>
+              <w:ind w:firstLine="420"/>
+              <w:jc w:val="center"/>
+              <w:rPr>
+                <w:rFonts w:ascii="Times New Roman" w:eastAsia="宋体" w:hAnsi="Times New Roman" w:cs="Times New Roman"/>
+                <w:szCs w:val="21"/>
+              </w:rPr>
+            </w:pPr>
+            <w:r>
+              <w:rPr>
+                <w:rFonts w:ascii="Times New Roman" w:eastAsia="宋体" w:hAnsi="Times New Roman" w:cs="Times New Roman"/>
+                <w:szCs w:val="21"/>
+              </w:rPr>
+              <w:t>80</w:t>
+            </w:r>
+          </w:p>
+        </w:tc>
+      </w:tr>
+      <w:tr>
+        <w:trPr>
+          <w:trHeight w:val="283"/>
+          <w:jc w:val="center"/>
+        </w:trPr>
+        <w:tc>
+          <w:tcPr>
+            <w:tcW w:w="3290" w:type="pct"/>
+            <w:vAlign w:val="center"/>
+          </w:tcPr>
+          <w:p>
+            <w:pPr>
+              <w:ind w:firstLine="420"/>
+              <w:jc w:val="center"/>
+              <w:rPr>
+                <w:rFonts w:ascii="Times New Roman" w:eastAsia="宋体" w:hAnsi="Times New Roman" w:cs="Times New Roman"/>
+                <w:szCs w:val="21"/>
+              </w:rPr>
+            </w:pPr>
+            <w:r>
+              <w:rPr>
+                <w:rFonts w:ascii="Times New Roman" w:eastAsia="宋体" w:hAnsi="Times New Roman" w:cs="Times New Roman"/>
+                <w:szCs w:val="21"/>
+              </w:rPr>
+              <w:t>生人优先</w:t>
+            </w:r>
+            <w:r>
+              <w:rPr>
+                <w:rFonts w:ascii="Times New Roman" w:eastAsia="宋体" w:hAnsi="Times New Roman" w:cs="Times New Roman"/>
+                <w:szCs w:val="21"/>
+              </w:rPr>
+              <w:t>+</w:t>
+            </w:r>
+            <w:r>
+              <w:rPr>
+                <w:rFonts w:ascii="Times New Roman" w:eastAsia="宋体" w:hAnsi="Times New Roman" w:cs="Times New Roman"/>
+                <w:szCs w:val="21"/>
+              </w:rPr>
+              <w:t>朋友图形（非目标图形）</w:t>
+            </w:r>
+          </w:p>
+        </w:tc>
+        <w:tc>
+          <w:tcPr>
+            <w:tcW w:w="1710" w:type="pct"/>
+            <w:vAlign w:val="center"/>
+          </w:tcPr>
+          <w:p>
+            <w:pPr>
+              <w:ind w:firstLine="420"/>
+              <w:jc w:val="center"/>
+              <w:rPr>
+                <w:rFonts w:ascii="Times New Roman" w:eastAsia="宋体" w:hAnsi="Times New Roman" w:cs="Times New Roman"/>
+                <w:szCs w:val="21"/>
+              </w:rPr>
+            </w:pPr>
+            <w:r>
+              <w:rPr>
+                <w:rFonts w:ascii="Times New Roman" w:eastAsia="宋体" w:hAnsi="Times New Roman" w:cs="Times New Roman"/>
+                <w:szCs w:val="21"/>
+              </w:rPr>
+              <w:t>80</w:t>
+            </w:r>
+          </w:p>
+        </w:tc>
+      </w:tr>
+      <w:tr>
+        <w:trPr>
+          <w:trHeight w:val="283"/>
+          <w:jc w:val="center"/>
+        </w:trPr>
+        <w:tc>
+          <w:tcPr>
+            <w:tcW w:w="3290" w:type="pct"/>
+            <w:vAlign w:val="center"/>
+          </w:tcPr>
+          <w:p>
+            <w:pPr>
+              <w:ind w:firstLine="420"/>
+              <w:jc w:val="center"/>
+              <w:rPr>
+                <w:rFonts w:ascii="Times New Roman" w:eastAsia="宋体" w:hAnsi="Times New Roman" w:cs="Times New Roman"/>
+                <w:szCs w:val="21"/>
+              </w:rPr>
+            </w:pPr>
+            <w:r>
+              <w:rPr>
+                <w:rFonts w:ascii="Times New Roman" w:eastAsia="宋体" w:hAnsi="Times New Roman" w:cs="Times New Roman"/>
+                <w:color w:val="FF0000"/>
+                <w:szCs w:val="21"/>
+              </w:rPr>
+              <w:t>生人优先</w:t>
+            </w:r>
+            <w:r>
+              <w:rPr>
+                <w:rFonts w:ascii="Times New Roman" w:eastAsia="宋体" w:hAnsi="Times New Roman" w:cs="Times New Roman"/>
+                <w:color w:val="FF0000"/>
+                <w:szCs w:val="21"/>
+              </w:rPr>
+              <w:t>+</w:t>
+            </w:r>
+            <w:r>
+              <w:rPr>
+                <w:rFonts w:ascii="Times New Roman" w:eastAsia="宋体" w:hAnsi="Times New Roman" w:cs="Times New Roman"/>
+                <w:color w:val="FF0000"/>
+                <w:szCs w:val="21"/>
+              </w:rPr>
+              <w:t>生人图形（目标图形）</w:t>
+            </w:r>
+          </w:p>
+        </w:tc>
+        <w:tc>
+          <w:tcPr>
+            <w:tcW w:w="1710" w:type="pct"/>
+            <w:vAlign w:val="center"/>
+          </w:tcPr>
+          <w:p>
+            <w:pPr>
+              <w:ind w:firstLine="420"/>
+              <w:jc w:val="center"/>
+              <w:rPr>
+                <w:rFonts w:ascii="Times New Roman" w:eastAsia="宋体" w:hAnsi="Times New Roman" w:cs="Times New Roman"/>
+                <w:szCs w:val="21"/>
+              </w:rPr>
+            </w:pPr>
+            <w:r>
+              <w:rPr>
+                <w:rFonts w:ascii="Times New Roman" w:eastAsia="宋体" w:hAnsi="Times New Roman" w:cs="Times New Roman"/>
+                <w:color w:val="FF0000"/>
+                <w:szCs w:val="21"/>
+              </w:rPr>
+              <w:t>160</w:t>
+            </w:r>
+          </w:p>
+        </w:tc>
+      </w:tr>
+    </w:tbl>
+    <w:p>
+      <w:pPr>
+        <w:ind w:firstLineChars="0" w:firstLine="0"/>
+        <w:rPr>
+          <w:rFonts w:ascii="Times New Roman" w:eastAsia="宋体" w:hAnsi="Times New Roman" w:cs="Times New Roman"/>
+          <w:szCs w:val="21"/>
+        </w:rPr>
+      </w:pPr>
+    </w:p>
+    <w:p>
+      <w:pPr>
+        <w:ind w:firstLineChars="0" w:firstLine="0"/>
+        <w:rPr>
+          <w:rFonts w:ascii="Times New Roman" w:eastAsia="宋体" w:hAnsi="Times New Roman" w:cs="Times New Roman" w:hint="eastAsia"/>
+          <w:sz w:val="24"/>
+          <w:szCs w:val="24"/>
+        </w:rPr>
+      </w:pPr>
+      <w:r>
+        <w:rPr>
+          <w:rFonts w:ascii="Times New Roman" w:eastAsia="宋体" w:hAnsi="Times New Roman" w:cs="Times New Roman" w:hint="eastAsia"/>
+          <w:sz w:val="24"/>
+          <w:szCs w:val="24"/>
+        </w:rPr>
+        <w:t>预实验结果</w:t>
+      </w:r>
+    </w:p>
+    <w:p>
+      <w:pPr>
+        <w:ind w:firstLine="420"/>
+        <w:rPr>
+          <w:rFonts w:ascii="Times New Roman" w:eastAsia="宋体" w:hAnsi="Times New Roman" w:cs="Times New Roman"/>
+          <w:szCs w:val="21"/>
+        </w:rPr>
+      </w:pPr>
+      <w:r>
+        <w:rPr>
+          <w:rFonts w:ascii="Times New Roman" w:eastAsia="宋体" w:hAnsi="Times New Roman" w:cs="Times New Roman"/>
+          <w:szCs w:val="21"/>
+        </w:rPr>
+        <w:t>预实验中</w:t>
+      </w:r>
+      <w:r>
+        <w:rPr>
+          <w:rFonts w:ascii="Times New Roman" w:eastAsia="宋体" w:hAnsi="Times New Roman" w:cs="Times New Roman" w:hint="eastAsia"/>
+          <w:szCs w:val="21"/>
+        </w:rPr>
+        <w:t>每位被试</w:t>
+      </w:r>
+      <w:r>
+        <w:rPr>
+          <w:rFonts w:ascii="Times New Roman" w:eastAsia="宋体" w:hAnsi="Times New Roman" w:cs="Times New Roman"/>
+          <w:szCs w:val="21"/>
+        </w:rPr>
+        <w:t>各实验条件的平均反应时</w:t>
       </w:r>
       <w:r>
         <w:rPr>
@@ -68,13 +2955,6 @@
           <w:rFonts w:ascii="Times New Roman" w:eastAsia="宋体" w:hAnsi="Times New Roman" w:cs="Times New Roman"/>
           <w:szCs w:val="21"/>
         </w:rPr>
-        <w:instrText xml:space="preserve"> \* MERGEFORMAT </w:instrText>
-      </w:r>
-      <w:r>
-        <w:rPr>
-          <w:rFonts w:ascii="Times New Roman" w:eastAsia="宋体" w:hAnsi="Times New Roman" w:cs="Times New Roman"/>
-          <w:szCs w:val="21"/>
-        </w:rPr>
         <w:fldChar w:fldCharType="separate"/>
       </w:r>
       <w:r>
@@ -97,7 +2977,7 @@
           <w:noProof/>
           <w:szCs w:val="21"/>
         </w:rPr>
-        <w:t>1</w:t>
+        <w:t>2</w:t>
       </w:r>
       <w:r>
         <w:rPr>
@@ -166,13 +3046,6 @@
           <w:rFonts w:ascii="Times New Roman" w:eastAsia="宋体" w:hAnsi="Times New Roman" w:cs="Times New Roman"/>
           <w:szCs w:val="21"/>
         </w:rPr>
-        <w:instrText xml:space="preserve"> \* MERGEFORMAT </w:instrText>
-      </w:r>
-      <w:r>
-        <w:rPr>
-          <w:rFonts w:ascii="Times New Roman" w:eastAsia="宋体" w:hAnsi="Times New Roman" w:cs="Times New Roman"/>
-          <w:szCs w:val="21"/>
-        </w:rPr>
         <w:fldChar w:fldCharType="separate"/>
       </w:r>
       <w:r>
@@ -192,7 +3065,7 @@
           <w:rFonts w:ascii="Times New Roman" w:eastAsia="宋体" w:hAnsi="Times New Roman" w:cs="Times New Roman"/>
           <w:noProof/>
         </w:rPr>
-        <w:t>2</w:t>
+        <w:t>3</w:t>
       </w:r>
       <w:r>
         <w:rPr>
@@ -220,7 +3093,8 @@
           <w:szCs w:val="21"/>
         </w:rPr>
       </w:pPr>
-      <w:bookmarkStart w:id="0" w:name="_Ref193916918"/>
+      <w:bookmarkStart w:id="2" w:name="_Ref193916918"/>
+      <w:bookmarkStart w:id="3" w:name="_Ref194016305"/>
       <w:r>
         <w:rPr>
           <w:rFonts w:ascii="Times New Roman" w:eastAsia="宋体" w:hAnsi="Times New Roman" w:cs="Times New Roman"/>
@@ -284,7 +3158,7 @@
           <w:sz w:val="21"/>
           <w:szCs w:val="21"/>
         </w:rPr>
-        <w:t>1</w:t>
+        <w:t>2</w:t>
       </w:r>
       <w:r>
         <w:rPr>
@@ -294,7 +3168,7 @@
         </w:rPr>
         <w:fldChar w:fldCharType="end"/>
       </w:r>
-      <w:bookmarkEnd w:id="0"/>
+      <w:bookmarkEnd w:id="2"/>
       <w:r>
         <w:rPr>
           <w:rFonts w:ascii="Times New Roman" w:eastAsia="宋体" w:hAnsi="Times New Roman" w:cs="Times New Roman"/>
@@ -329,6 +3203,7 @@
         </w:rPr>
         <w:t>)</w:t>
       </w:r>
+      <w:bookmarkEnd w:id="3"/>
     </w:p>
     <w:tbl>
       <w:tblPr>
@@ -1292,7 +4167,7 @@
           <w:szCs w:val="21"/>
         </w:rPr>
       </w:pPr>
-      <w:bookmarkStart w:id="1" w:name="_Ref193919518"/>
+      <w:bookmarkStart w:id="4" w:name="_Ref193919518"/>
       <w:r>
         <w:rPr>
           <w:rFonts w:ascii="Times New Roman" w:eastAsia="宋体" w:hAnsi="Times New Roman" w:cs="Times New Roman"/>
@@ -1340,7 +4215,7 @@
           <w:rFonts w:ascii="Times New Roman" w:eastAsia="宋体" w:hAnsi="Times New Roman" w:cs="Times New Roman"/>
           <w:noProof/>
         </w:rPr>
-        <w:t>2</w:t>
+        <w:t>3</w:t>
       </w:r>
       <w:r>
         <w:rPr>
@@ -1348,22 +4223,14 @@
         </w:rPr>
         <w:fldChar w:fldCharType="end"/>
       </w:r>
-      <w:bookmarkEnd w:id="1"/>
+      <w:bookmarkEnd w:id="4"/>
       <w:r>
         <w:rPr>
           <w:rFonts w:ascii="Times New Roman" w:eastAsia="宋体" w:hAnsi="Times New Roman" w:cs="Times New Roman"/>
           <w:sz w:val="21"/>
           <w:szCs w:val="21"/>
         </w:rPr>
-        <w:t>预实验中各实验条件</w:t>
-      </w:r>
-      <w:r>
-        <w:rPr>
-          <w:rFonts w:ascii="Times New Roman" w:eastAsia="宋体" w:hAnsi="Times New Roman" w:cs="Times New Roman"/>
-          <w:sz w:val="21"/>
-          <w:szCs w:val="21"/>
-        </w:rPr>
-        <w:t>正确率</w:t>
+        <w:t>预实验中各实验条件正确率</w:t>
       </w:r>
     </w:p>
     <w:tbl>
@@ -1483,16 +4350,7 @@
                 <w:szCs w:val="21"/>
                 <w14:ligatures w14:val="none"/>
               </w:rPr>
-              <w:t>朋友</w:t>
-            </w:r>
-            <w:r>
-              <w:rPr>
-                <w:rFonts w:ascii="Times New Roman" w:eastAsia="宋体" w:hAnsi="Times New Roman" w:cs="Times New Roman"/>
-                <w:kern w:val="0"/>
-                <w:szCs w:val="21"/>
-                <w14:ligatures w14:val="none"/>
-              </w:rPr>
-              <w:t>图形</w:t>
+              <w:t>朋友图形</w:t>
             </w:r>
           </w:p>
         </w:tc>
@@ -1528,16 +4386,7 @@
                 <w:szCs w:val="21"/>
                 <w14:ligatures w14:val="none"/>
               </w:rPr>
-              <w:t>生人</w:t>
-            </w:r>
-            <w:r>
-              <w:rPr>
-                <w:rFonts w:ascii="Times New Roman" w:eastAsia="宋体" w:hAnsi="Times New Roman" w:cs="Times New Roman"/>
-                <w:kern w:val="0"/>
-                <w:szCs w:val="21"/>
-                <w14:ligatures w14:val="none"/>
-              </w:rPr>
-              <w:t>图形</w:t>
+              <w:t>生人图形</w:t>
             </w:r>
           </w:p>
         </w:tc>
@@ -1573,16 +4422,7 @@
                 <w:szCs w:val="21"/>
                 <w14:ligatures w14:val="none"/>
               </w:rPr>
-              <w:t>自我</w:t>
-            </w:r>
-            <w:r>
-              <w:rPr>
-                <w:rFonts w:ascii="Times New Roman" w:eastAsia="宋体" w:hAnsi="Times New Roman" w:cs="Times New Roman"/>
-                <w:kern w:val="0"/>
-                <w:szCs w:val="21"/>
-                <w14:ligatures w14:val="none"/>
-              </w:rPr>
-              <w:t>图形</w:t>
+              <w:t>自我图形</w:t>
             </w:r>
           </w:p>
         </w:tc>
@@ -2737,23 +5577,7 @@
           <w:rFonts w:ascii="Times New Roman" w:eastAsia="宋体" w:hAnsi="Times New Roman" w:cs="Times New Roman"/>
           <w:szCs w:val="21"/>
         </w:rPr>
-        <w:t>单个被试</w:t>
-      </w:r>
-      <w:proofErr w:type="gramStart"/>
-      <w:r>
-        <w:rPr>
-          <w:rFonts w:ascii="Times New Roman" w:eastAsia="宋体" w:hAnsi="Times New Roman" w:cs="Times New Roman"/>
-          <w:szCs w:val="21"/>
-        </w:rPr>
-        <w:t>所有试次的</w:t>
-      </w:r>
-      <w:proofErr w:type="gramEnd"/>
-      <w:r>
-        <w:rPr>
-          <w:rFonts w:ascii="Times New Roman" w:eastAsia="宋体" w:hAnsi="Times New Roman" w:cs="Times New Roman"/>
-          <w:szCs w:val="21"/>
-        </w:rPr>
-        <w:t>反应时分布</w:t>
+        <w:t>单个被试所有试次的反应时分布</w:t>
       </w:r>
       <w:r>
         <w:rPr>
@@ -2781,12 +5605,6 @@
           <w:rFonts w:ascii="Times New Roman" w:eastAsia="宋体" w:hAnsi="Times New Roman" w:cs="Times New Roman"/>
           <w:szCs w:val="21"/>
         </w:rPr>
-      </w:r>
-      <w:r>
-        <w:rPr>
-          <w:rFonts w:ascii="Times New Roman" w:eastAsia="宋体" w:hAnsi="Times New Roman" w:cs="Times New Roman"/>
-          <w:szCs w:val="21"/>
-        </w:rPr>
         <w:instrText xml:space="preserve"> \* MERGEFORMAT </w:instrText>
       </w:r>
       <w:r>
@@ -2794,6 +5612,12 @@
           <w:rFonts w:ascii="Times New Roman" w:eastAsia="宋体" w:hAnsi="Times New Roman" w:cs="Times New Roman"/>
           <w:szCs w:val="21"/>
         </w:rPr>
+      </w:r>
+      <w:r>
+        <w:rPr>
+          <w:rFonts w:ascii="Times New Roman" w:eastAsia="宋体" w:hAnsi="Times New Roman" w:cs="Times New Roman"/>
+          <w:szCs w:val="21"/>
+        </w:rPr>
         <w:fldChar w:fldCharType="separate"/>
       </w:r>
       <w:r>
@@ -2886,7 +5710,15 @@
           <w:rFonts w:ascii="Times New Roman" w:eastAsia="宋体" w:hAnsi="Times New Roman" w:cs="Times New Roman"/>
           <w:szCs w:val="21"/>
         </w:rPr>
-        <w:t>位被试上未发现目标图形反应时与非目标图形反应时具有明显差异</w:t>
+        <w:t>位被试上未发现目标图形反应</w:t>
+      </w:r>
+      <w:r>
+        <w:rPr>
+          <w:rFonts w:ascii="Times New Roman" w:eastAsia="宋体" w:hAnsi="Times New Roman" w:cs="Times New Roman"/>
+          <w:szCs w:val="21"/>
+        </w:rPr>
+        <w:lastRenderedPageBreak/>
+        <w:t>时与非目标图形反应时具有明显差异</w:t>
       </w:r>
       <w:r>
         <w:rPr>
@@ -2910,7 +5742,6 @@
           <w:noProof/>
           <w:szCs w:val="21"/>
         </w:rPr>
-        <w:lastRenderedPageBreak/>
         <w:drawing>
           <wp:inline distT="0" distB="0" distL="0" distR="0" wp14:anchorId="3BA44EE7" wp14:editId="5CCEE651">
             <wp:extent cx="5400000" cy="3332571"/>
@@ -2929,7 +5760,7 @@
                     </pic:cNvPicPr>
                   </pic:nvPicPr>
                   <pic:blipFill>
-                    <a:blip r:embed="rId5">
+                    <a:blip r:embed="rId7">
                       <a:extLst>
                         <a:ext uri="{28A0092B-C50C-407E-A947-70E740481C1C}">
                           <a14:useLocalDpi xmlns:a14="http://schemas.microsoft.com/office/drawing/2010/main" val="0"/>
@@ -2969,7 +5800,7 @@
           <w:szCs w:val="21"/>
         </w:rPr>
       </w:pPr>
-      <w:bookmarkStart w:id="2" w:name="_Ref193917452"/>
+      <w:bookmarkStart w:id="5" w:name="_Ref193917452"/>
       <w:r>
         <w:rPr>
           <w:rFonts w:ascii="Times New Roman" w:eastAsia="宋体" w:hAnsi="Times New Roman" w:cs="Times New Roman"/>
@@ -3033,7 +5864,7 @@
           <w:sz w:val="21"/>
           <w:szCs w:val="21"/>
         </w:rPr>
-        <w:t>1</w:t>
+        <w:t>2</w:t>
       </w:r>
       <w:r>
         <w:rPr>
@@ -3043,32 +5874,14 @@
         </w:rPr>
         <w:fldChar w:fldCharType="end"/>
       </w:r>
-      <w:bookmarkEnd w:id="2"/>
+      <w:bookmarkEnd w:id="5"/>
       <w:r>
         <w:rPr>
           <w:rFonts w:ascii="Times New Roman" w:eastAsia="宋体" w:hAnsi="Times New Roman" w:cs="Times New Roman"/>
           <w:sz w:val="21"/>
           <w:szCs w:val="21"/>
         </w:rPr>
-        <w:t>预实验中单个被试</w:t>
-      </w:r>
-      <w:proofErr w:type="gramStart"/>
-      <w:r>
-        <w:rPr>
-          <w:rFonts w:ascii="Times New Roman" w:eastAsia="宋体" w:hAnsi="Times New Roman" w:cs="Times New Roman"/>
-          <w:sz w:val="21"/>
-          <w:szCs w:val="21"/>
-        </w:rPr>
-        <w:t>所有试次的</w:t>
-      </w:r>
-      <w:proofErr w:type="gramEnd"/>
-      <w:r>
-        <w:rPr>
-          <w:rFonts w:ascii="Times New Roman" w:eastAsia="宋体" w:hAnsi="Times New Roman" w:cs="Times New Roman"/>
-          <w:sz w:val="21"/>
-          <w:szCs w:val="21"/>
-        </w:rPr>
-        <w:t>反应时正态分布图</w:t>
+        <w:t>预实验中单个被试所有试次的反应时正态分布图</w:t>
       </w:r>
       <w:r>
         <w:rPr>
@@ -3124,6 +5937,103 @@
     </w:sectPr>
   </w:body>
 </w:document>
+</file>
+
+<file path=word/numbering.xml><?xml version="1.0" encoding="utf-8"?>
+<w:numbering xmlns:wpc="http://schemas.microsoft.com/office/word/2010/wordprocessingCanvas" xmlns:cx="http://schemas.microsoft.com/office/drawing/2014/chartex" xmlns:cx1="http://schemas.microsoft.com/office/drawing/2015/9/8/chartex" xmlns:cx2="http://schemas.microsoft.com/office/drawing/2015/10/21/chartex" xmlns:cx3="http://schemas.microsoft.com/office/drawing/2016/5/9/chartex" xmlns:cx4="http://schemas.microsoft.com/office/drawing/2016/5/10/chartex" xmlns:cx5="http://schemas.microsoft.com/office/drawing/2016/5/11/chartex" xmlns:cx6="http://schemas.microsoft.com/office/drawing/2016/5/12/chartex" xmlns:cx7="http://schemas.microsoft.com/office/drawing/2016/5/13/chartex" xmlns:cx8="http://schemas.microsoft.com/office/drawing/2016/5/14/chartex" xmlns:mc="http://schemas.openxmlformats.org/markup-compatibility/2006" xmlns:aink="http://schemas.microsoft.com/office/drawing/2016/ink" xmlns:am3d="http://schemas.microsoft.com/office/drawing/2017/model3d" xmlns:o="urn:schemas-microsoft-com:office:office" xmlns:oel="http://schemas.microsoft.com/office/2019/extlst" xmlns:r="http://schemas.openxmlformats.org/officeDocument/2006/relationships" xmlns:m="http://schemas.openxmlformats.org/officeDocument/2006/math" xmlns:v="urn:schemas-microsoft-com:vml" xmlns:wp14="http://schemas.microsoft.com/office/word/2010/wordprocessingDrawing" xmlns:wp="http://schemas.openxmlformats.org/drawingml/2006/wordprocessingDrawing" xmlns:w10="urn:schemas-microsoft-com:office:word" xmlns:w="http://schemas.openxmlformats.org/wordprocessingml/2006/main" xmlns:w14="http://schemas.microsoft.com/office/word/2010/wordml" xmlns:w15="http://schemas.microsoft.com/office/word/2012/wordml" xmlns:w16cex="http://schemas.microsoft.com/office/word/2018/wordml/cex" xmlns:w16cid="http://schemas.microsoft.com/office/word/2016/wordml/cid" xmlns:w16="http://schemas.microsoft.com/office/word/2018/wordml" xmlns:w16du="http://schemas.microsoft.com/office/word/2023/wordml/word16du" xmlns:w16sdtdh="http://schemas.microsoft.com/office/word/2020/wordml/sdtdatahash" xmlns:w16sdtfl="http://schemas.microsoft.com/office/word/2024/wordml/sdtformatlock" xmlns:w16se="http://schemas.microsoft.com/office/word/2015/wordml/symex" xmlns:wpg="http://schemas.microsoft.com/office/word/2010/wordprocessingGroup" xmlns:wpi="http://schemas.microsoft.com/office/word/2010/wordprocessingInk" xmlns:wne="http://schemas.microsoft.com/office/word/2006/wordml" xmlns:wps="http://schemas.microsoft.com/office/word/2010/wordprocessingShape" mc:Ignorable="w14 w15 w16se w16cid w16 w16cex w16sdtdh w16sdtfl w16du wp14">
+  <w:abstractNum w:abstractNumId="0" w15:restartNumberingAfterBreak="0">
+    <w:nsid w:val="3D1753A6"/>
+    <w:multiLevelType w:val="hybridMultilevel"/>
+    <w:tmpl w:val="EDD47436"/>
+    <w:lvl w:ilvl="0" w:tplc="E8B86D6A">
+      <w:start w:val="1"/>
+      <w:numFmt w:val="decimal"/>
+      <w:lvlText w:val="%1."/>
+      <w:lvlJc w:val="left"/>
+      <w:pPr>
+        <w:ind w:left="360" w:hanging="360"/>
+      </w:pPr>
+      <w:rPr>
+        <w:rFonts w:hint="default"/>
+      </w:rPr>
+    </w:lvl>
+    <w:lvl w:ilvl="1" w:tplc="04090019" w:tentative="1">
+      <w:start w:val="1"/>
+      <w:numFmt w:val="lowerLetter"/>
+      <w:lvlText w:val="%2)"/>
+      <w:lvlJc w:val="left"/>
+      <w:pPr>
+        <w:ind w:left="880" w:hanging="440"/>
+      </w:pPr>
+    </w:lvl>
+    <w:lvl w:ilvl="2" w:tplc="0409001B" w:tentative="1">
+      <w:start w:val="1"/>
+      <w:numFmt w:val="lowerRoman"/>
+      <w:lvlText w:val="%3."/>
+      <w:lvlJc w:val="right"/>
+      <w:pPr>
+        <w:ind w:left="1320" w:hanging="440"/>
+      </w:pPr>
+    </w:lvl>
+    <w:lvl w:ilvl="3" w:tplc="0409000F" w:tentative="1">
+      <w:start w:val="1"/>
+      <w:numFmt w:val="decimal"/>
+      <w:lvlText w:val="%4."/>
+      <w:lvlJc w:val="left"/>
+      <w:pPr>
+        <w:ind w:left="1760" w:hanging="440"/>
+      </w:pPr>
+    </w:lvl>
+    <w:lvl w:ilvl="4" w:tplc="04090019" w:tentative="1">
+      <w:start w:val="1"/>
+      <w:numFmt w:val="lowerLetter"/>
+      <w:lvlText w:val="%5)"/>
+      <w:lvlJc w:val="left"/>
+      <w:pPr>
+        <w:ind w:left="2200" w:hanging="440"/>
+      </w:pPr>
+    </w:lvl>
+    <w:lvl w:ilvl="5" w:tplc="0409001B" w:tentative="1">
+      <w:start w:val="1"/>
+      <w:numFmt w:val="lowerRoman"/>
+      <w:lvlText w:val="%6."/>
+      <w:lvlJc w:val="right"/>
+      <w:pPr>
+        <w:ind w:left="2640" w:hanging="440"/>
+      </w:pPr>
+    </w:lvl>
+    <w:lvl w:ilvl="6" w:tplc="0409000F" w:tentative="1">
+      <w:start w:val="1"/>
+      <w:numFmt w:val="decimal"/>
+      <w:lvlText w:val="%7."/>
+      <w:lvlJc w:val="left"/>
+      <w:pPr>
+        <w:ind w:left="3080" w:hanging="440"/>
+      </w:pPr>
+    </w:lvl>
+    <w:lvl w:ilvl="7" w:tplc="04090019" w:tentative="1">
+      <w:start w:val="1"/>
+      <w:numFmt w:val="lowerLetter"/>
+      <w:lvlText w:val="%8)"/>
+      <w:lvlJc w:val="left"/>
+      <w:pPr>
+        <w:ind w:left="3520" w:hanging="440"/>
+      </w:pPr>
+    </w:lvl>
+    <w:lvl w:ilvl="8" w:tplc="0409001B" w:tentative="1">
+      <w:start w:val="1"/>
+      <w:numFmt w:val="lowerRoman"/>
+      <w:lvlText w:val="%9."/>
+      <w:lvlJc w:val="right"/>
+      <w:pPr>
+        <w:ind w:left="3960" w:hanging="440"/>
+      </w:pPr>
+    </w:lvl>
+  </w:abstractNum>
+  <w:num w:numId="1" w16cid:durableId="357238706">
+    <w:abstractNumId w:val="0"/>
+  </w:num>
+</w:numbering>
 </file>
 
 <file path=word/styles.xml><?xml version="1.0" encoding="utf-8"?>
@@ -3732,7 +6642,6 @@
   <w:style w:type="character" w:default="1" w:styleId="a0">
     <w:name w:val="Default Paragraph Font"/>
     <w:uiPriority w:val="1"/>
-    <w:semiHidden/>
     <w:unhideWhenUsed/>
   </w:style>
   <w:style w:type="table" w:default="1" w:styleId="a1">

</xml_diff>